<commit_message>
added some points to report
</commit_message>
<xml_diff>
--- a/Deliverables/report.docx
+++ b/Deliverables/report.docx
@@ -34,16 +34,14 @@
         </w:rPr>
         <w:t xml:space="preserve"> and </w:t>
       </w:r>
-      <w:proofErr w:type="gramStart"/>
-      <w:r>
-        <w:rPr>
-          <w:b/>
-          <w:bCs/>
-          <w:lang w:val="en-GB"/>
-        </w:rPr>
-        <w:t>team work</w:t>
-      </w:r>
-      <w:proofErr w:type="gramEnd"/>
+      <w:r>
+        <w:rPr>
+          <w:b/>
+          <w:bCs/>
+          <w:lang w:val="en-GB"/>
+        </w:rPr>
+        <w:t>teamwork</w:t>
+      </w:r>
       <w:r>
         <w:rPr>
           <w:b/>
@@ -75,7 +73,19 @@
         <w:rPr>
           <w:lang w:val="en-GB"/>
         </w:rPr>
-        <w:t xml:space="preserve">. Starting from handcrafted networks, we tried to maximize the training accuracy in order to understand the </w:t>
+        <w:t xml:space="preserve">. Starting from handcrafted networks, we tried to maximize the training accuracy </w:t>
+      </w:r>
+      <w:r>
+        <w:rPr>
+          <w:lang w:val="en-GB"/>
+        </w:rPr>
+        <w:t>in order to</w:t>
+      </w:r>
+      <w:r>
+        <w:rPr>
+          <w:lang w:val="en-GB"/>
+        </w:rPr>
+        <w:t xml:space="preserve"> understand the </w:t>
       </w:r>
       <w:r>
         <w:rPr>
@@ -95,14 +105,12 @@
         </w:rPr>
         <w:t xml:space="preserve">, reaching overfitting of the training set. This seemed to be an </w:t>
       </w:r>
-      <w:proofErr w:type="spellStart"/>
-      <w:r>
-        <w:rPr>
-          <w:lang w:val="en-GB"/>
-        </w:rPr>
-        <w:t>upperbound</w:t>
-      </w:r>
-      <w:proofErr w:type="spellEnd"/>
+      <w:r>
+        <w:rPr>
+          <w:lang w:val="en-GB"/>
+        </w:rPr>
+        <w:t>upper bound</w:t>
+      </w:r>
       <w:r>
         <w:rPr>
           <w:lang w:val="en-GB"/>
@@ -148,39 +156,76 @@
         <w:rPr>
           <w:lang w:val="en-GB"/>
         </w:rPr>
-        <w:t>. Surprisingly, we were getting the same result of our best handcrafted model. It was clear there were some problems in the augmentation we</w:t>
-      </w:r>
-      <w:r>
-        <w:rPr>
-          <w:lang w:val="en-GB"/>
-        </w:rPr>
-        <w:t xml:space="preserve"> used</w:t>
-      </w:r>
-      <w:r>
-        <w:rPr>
-          <w:lang w:val="en-GB"/>
-        </w:rPr>
-        <w:t xml:space="preserve"> until that moment. Indeed, all the trainings were performed over an offline augmented training set of approximately </w:t>
-      </w:r>
-      <w:r>
-        <w:rPr>
-          <w:lang w:val="en-GB"/>
-        </w:rPr>
-        <w:t xml:space="preserve">12k images. It became obvious that our networks were not able to reach good generalization because the augmented images were </w:t>
-      </w:r>
-      <w:proofErr w:type="gramStart"/>
-      <w:r>
-        <w:rPr>
-          <w:lang w:val="en-GB"/>
-        </w:rPr>
-        <w:t>exactly the same</w:t>
-      </w:r>
-      <w:proofErr w:type="gramEnd"/>
-      <w:r>
-        <w:rPr>
-          <w:lang w:val="en-GB"/>
-        </w:rPr>
-        <w:t xml:space="preserve"> at each new epoch.</w:t>
+        <w:t>. Surprisingly, we were getting the same result of our best handcrafted model. It was clear there were some problems</w:t>
+      </w:r>
+      <w:r>
+        <w:rPr>
+          <w:lang w:val="en-GB"/>
+        </w:rPr>
+        <w:t>:</w:t>
+      </w:r>
+      <w:r>
+        <w:rPr>
+          <w:lang w:val="en-GB"/>
+        </w:rPr>
+        <w:t xml:space="preserve"> </w:t>
+      </w:r>
+      <w:r>
+        <w:rPr>
+          <w:lang w:val="en-GB"/>
+        </w:rPr>
+        <w:t xml:space="preserve">after some attempts we realized that we were using the default ADAM learning rate which eventually worked well for the handcrafted model (since its weights were randomly initialized through initializers) but not for the </w:t>
+      </w:r>
+      <w:proofErr w:type="spellStart"/>
+      <w:r>
+        <w:rPr>
+          <w:lang w:val="en-GB"/>
+        </w:rPr>
+        <w:t>supernets</w:t>
+      </w:r>
+      <w:proofErr w:type="spellEnd"/>
+      <w:r>
+        <w:rPr>
+          <w:lang w:val="en-GB"/>
+        </w:rPr>
+        <w:t>, whose weights only needed to be fine-tuned with a lower learning rate.</w:t>
+      </w:r>
+    </w:p>
+    <w:p>
+      <w:pPr>
+        <w:rPr>
+          <w:lang w:val="en-GB"/>
+        </w:rPr>
+      </w:pPr>
+      <w:r>
+        <w:rPr>
+          <w:lang w:val="en-GB"/>
+        </w:rPr>
+        <w:t xml:space="preserve">Moreover, </w:t>
+      </w:r>
+      <w:r>
+        <w:rPr>
+          <w:lang w:val="en-GB"/>
+        </w:rPr>
+        <w:t xml:space="preserve">all the trainings were performed over an offline augmented training set of approximately </w:t>
+      </w:r>
+      <w:r>
+        <w:rPr>
+          <w:lang w:val="en-GB"/>
+        </w:rPr>
+        <w:t xml:space="preserve">12k images. It became obvious that our networks were not able to reach good generalization </w:t>
+      </w:r>
+      <w:r>
+        <w:rPr>
+          <w:lang w:val="en-GB"/>
+        </w:rPr>
+        <w:t xml:space="preserve">also </w:t>
+      </w:r>
+      <w:r>
+        <w:rPr>
+          <w:lang w:val="en-GB"/>
+        </w:rPr>
+        <w:t>because the augmented images were exactly the same at each new epoch.</w:t>
       </w:r>
       <w:r>
         <w:rPr>
@@ -223,7 +268,7 @@
     </w:p>
     <w:p>
       <w:pPr>
-        <w:pStyle w:val="Paragrafoelenco"/>
+        <w:pStyle w:val="ListParagraph"/>
         <w:numPr>
           <w:ilvl w:val="0"/>
           <w:numId w:val="3"/>
@@ -269,7 +314,7 @@
     </w:p>
     <w:p>
       <w:pPr>
-        <w:pStyle w:val="Paragrafoelenco"/>
+        <w:pStyle w:val="ListParagraph"/>
         <w:numPr>
           <w:ilvl w:val="0"/>
           <w:numId w:val="3"/>
@@ -296,23 +341,19 @@
         <w:rPr>
           <w:lang w:val="en-GB"/>
         </w:rPr>
-        <w:t xml:space="preserve"> trained at the previous step and append some dense layers. To do </w:t>
-      </w:r>
-      <w:proofErr w:type="spellStart"/>
-      <w:proofErr w:type="gramStart"/>
-      <w:r>
-        <w:rPr>
-          <w:lang w:val="en-GB"/>
-        </w:rPr>
-        <w:t>so,we</w:t>
-      </w:r>
-      <w:proofErr w:type="spellEnd"/>
-      <w:proofErr w:type="gramEnd"/>
-      <w:r>
-        <w:rPr>
-          <w:lang w:val="en-GB"/>
-        </w:rPr>
-        <w:t xml:space="preserve"> loaded the </w:t>
+        <w:t xml:space="preserve"> trained at the previous step and append some dense layers. To do so,</w:t>
+      </w:r>
+      <w:r>
+        <w:rPr>
+          <w:lang w:val="en-GB"/>
+        </w:rPr>
+        <w:t xml:space="preserve"> </w:t>
+      </w:r>
+      <w:r>
+        <w:rPr>
+          <w:lang w:val="en-GB"/>
+        </w:rPr>
+        <w:t xml:space="preserve">we loaded the </w:t>
       </w:r>
       <w:proofErr w:type="spellStart"/>
       <w:r>
@@ -340,7 +381,82 @@
         <w:rPr>
           <w:lang w:val="en-GB"/>
         </w:rPr>
-        <w:t xml:space="preserve"> all the </w:t>
+        <w:t xml:space="preserve"> all </w:t>
+      </w:r>
+      <w:r>
+        <w:rPr>
+          <w:lang w:val="en-GB"/>
+        </w:rPr>
+        <w:t>its</w:t>
+      </w:r>
+      <w:r>
+        <w:rPr>
+          <w:lang w:val="en-GB"/>
+        </w:rPr>
+        <w:t xml:space="preserve"> layers.</w:t>
+      </w:r>
+    </w:p>
+    <w:p>
+      <w:pPr>
+        <w:rPr>
+          <w:lang w:val="en-GB"/>
+        </w:rPr>
+      </w:pPr>
+      <w:r>
+        <w:rPr>
+          <w:lang w:val="en-GB"/>
+        </w:rPr>
+        <w:t xml:space="preserve">Using this approach, we understood that the </w:t>
+      </w:r>
+      <w:proofErr w:type="spellStart"/>
+      <w:r>
+        <w:rPr>
+          <w:lang w:val="en-GB"/>
+        </w:rPr>
+        <w:t>supernets</w:t>
+      </w:r>
+      <w:proofErr w:type="spellEnd"/>
+      <w:r>
+        <w:rPr>
+          <w:lang w:val="en-GB"/>
+        </w:rPr>
+        <w:t xml:space="preserve"> are very good </w:t>
+      </w:r>
+      <w:r>
+        <w:rPr>
+          <w:lang w:val="en-GB"/>
+        </w:rPr>
+        <w:t>in generalization, reaching 89-91% validation accuracy even without any dense layer.</w:t>
+      </w:r>
+      <w:r>
+        <w:rPr>
+          <w:lang w:val="en-GB"/>
+        </w:rPr>
+        <w:t xml:space="preserve"> </w:t>
+      </w:r>
+      <w:r>
+        <w:rPr>
+          <w:lang w:val="en-GB"/>
+        </w:rPr>
+        <w:t xml:space="preserve">Hence, the extracted features were very good. </w:t>
+      </w:r>
+      <w:r>
+        <w:rPr>
+          <w:lang w:val="en-GB"/>
+        </w:rPr>
+        <w:t>Training the final classifier model using our pre</w:t>
+      </w:r>
+      <w:r>
+        <w:rPr>
+          <w:lang w:val="en-GB"/>
+        </w:rPr>
+        <w:t>-</w:t>
+      </w:r>
+      <w:r>
+        <w:rPr>
+          <w:lang w:val="en-GB"/>
+        </w:rPr>
+        <w:t xml:space="preserve">trained </w:t>
       </w:r>
       <w:proofErr w:type="spellStart"/>
       <w:r>
@@ -354,20 +470,99 @@
         <w:rPr>
           <w:lang w:val="en-GB"/>
         </w:rPr>
-        <w:t xml:space="preserve"> layers.</w:t>
-      </w:r>
-    </w:p>
-    <w:p>
-      <w:pPr>
-        <w:rPr>
-          <w:lang w:val="en-GB"/>
-        </w:rPr>
-      </w:pPr>
-      <w:r>
-        <w:rPr>
-          <w:lang w:val="en-GB"/>
-        </w:rPr>
-        <w:t xml:space="preserve">Using this approach, we understood that the </w:t>
+        <w:t xml:space="preserve"> allowed us in most the cases to get an extra 2-3% over the validation data.</w:t>
+      </w:r>
+    </w:p>
+    <w:p>
+      <w:pPr>
+        <w:rPr>
+          <w:lang w:val="en-GB"/>
+        </w:rPr>
+      </w:pPr>
+      <w:r>
+        <w:rPr>
+          <w:lang w:val="en-GB"/>
+        </w:rPr>
+        <w:t xml:space="preserve">Once we got a satisfying amount of good performing models (tested on the </w:t>
+      </w:r>
+      <w:r>
+        <w:rPr>
+          <w:lang w:val="en-GB"/>
+        </w:rPr>
+        <w:t>t</w:t>
+      </w:r>
+      <w:r>
+        <w:rPr>
+          <w:lang w:val="en-GB"/>
+        </w:rPr>
+        <w:t>est set during the 1</w:t>
+      </w:r>
+      <w:r>
+        <w:rPr>
+          <w:vertAlign w:val="superscript"/>
+          <w:lang w:val="en-GB"/>
+        </w:rPr>
+        <w:t>st</w:t>
+      </w:r>
+      <w:r>
+        <w:rPr>
+          <w:lang w:val="en-GB"/>
+        </w:rPr>
+        <w:t xml:space="preserve">  </w:t>
+      </w:r>
+      <w:r>
+        <w:rPr>
+          <w:lang w:val="en-GB"/>
+        </w:rPr>
+        <w:t xml:space="preserve">phase of the challenge), we decided to go for an ensemble method to improve the generalization capabilities of our models. </w:t>
+      </w:r>
+      <w:r>
+        <w:rPr>
+          <w:lang w:val="en-GB"/>
+        </w:rPr>
+        <w:t>To</w:t>
+      </w:r>
+      <w:r>
+        <w:rPr>
+          <w:lang w:val="en-GB"/>
+        </w:rPr>
+        <w:t xml:space="preserve"> get the maximum performance out of the ensemble, we decided to include in it models with a</w:t>
+      </w:r>
+      <w:r>
+        <w:rPr>
+          <w:lang w:val="en-GB"/>
+        </w:rPr>
+        <w:t>n almost</w:t>
+      </w:r>
+      <w:r>
+        <w:rPr>
+          <w:lang w:val="en-GB"/>
+        </w:rPr>
+        <w:t xml:space="preserve"> balanced </w:t>
+      </w:r>
+      <w:r>
+        <w:rPr>
+          <w:lang w:val="en-GB"/>
+        </w:rPr>
+        <w:t>number</w:t>
+      </w:r>
+      <w:r>
+        <w:rPr>
+          <w:lang w:val="en-GB"/>
+        </w:rPr>
+        <w:t xml:space="preserve"> </w:t>
+      </w:r>
+      <w:r>
+        <w:rPr>
+          <w:lang w:val="en-GB"/>
+        </w:rPr>
+        <w:t xml:space="preserve">of the same type </w:t>
+      </w:r>
+      <w:r>
+        <w:rPr>
+          <w:lang w:val="en-GB"/>
+        </w:rPr>
+        <w:t xml:space="preserve">of </w:t>
       </w:r>
       <w:proofErr w:type="spellStart"/>
       <w:r>
@@ -381,31 +576,45 @@
         <w:rPr>
           <w:lang w:val="en-GB"/>
         </w:rPr>
-        <w:t xml:space="preserve"> are very good </w:t>
-      </w:r>
-      <w:r>
-        <w:rPr>
-          <w:lang w:val="en-GB"/>
-        </w:rPr>
-        <w:t xml:space="preserve">in generalization, reaching </w:t>
-      </w:r>
-      <w:r>
-        <w:rPr>
-          <w:lang w:val="en-GB"/>
-        </w:rPr>
-        <w:t>8</w:t>
-      </w:r>
-      <w:r>
-        <w:rPr>
-          <w:lang w:val="en-GB"/>
-        </w:rPr>
-        <w:t>9</w:t>
-      </w:r>
-      <w:r>
-        <w:rPr>
-          <w:lang w:val="en-GB"/>
-        </w:rPr>
-        <w:t>-9</w:t>
+        <w:t>. The final</w:t>
+      </w:r>
+      <w:r>
+        <w:rPr>
+          <w:lang w:val="en-GB"/>
+        </w:rPr>
+        <w:t xml:space="preserve"> ensemble </w:t>
+      </w:r>
+      <w:r>
+        <w:rPr>
+          <w:lang w:val="en-GB"/>
+        </w:rPr>
+        <w:t>include</w:t>
+      </w:r>
+      <w:r>
+        <w:rPr>
+          <w:lang w:val="en-GB"/>
+        </w:rPr>
+        <w:t>s</w:t>
+      </w:r>
+      <w:r>
+        <w:rPr>
+          <w:lang w:val="en-GB"/>
+        </w:rPr>
+        <w:t xml:space="preserve"> 2 </w:t>
+      </w:r>
+      <w:proofErr w:type="spellStart"/>
+      <w:r>
+        <w:rPr>
+          <w:lang w:val="en-GB"/>
+        </w:rPr>
+        <w:t>Xception</w:t>
+      </w:r>
+      <w:proofErr w:type="spellEnd"/>
+      <w:r>
+        <w:rPr>
+          <w:lang w:val="en-GB"/>
+        </w:rPr>
+        <w:t xml:space="preserve">, 2 EfficientNetB2 and </w:t>
       </w:r>
       <w:r>
         <w:rPr>
@@ -417,183 +626,7 @@
         <w:rPr>
           <w:lang w:val="en-GB"/>
         </w:rPr>
-        <w:t>% validation accuracy</w:t>
-      </w:r>
-      <w:r>
-        <w:rPr>
-          <w:lang w:val="en-GB"/>
-        </w:rPr>
-        <w:t xml:space="preserve"> even without any dense layer.</w:t>
-      </w:r>
-      <w:r>
-        <w:rPr>
-          <w:lang w:val="en-GB"/>
-        </w:rPr>
-        <w:t xml:space="preserve"> </w:t>
-      </w:r>
-      <w:r>
-        <w:rPr>
-          <w:lang w:val="en-GB"/>
-        </w:rPr>
-        <w:t xml:space="preserve">Hence, the extracted features were very good. </w:t>
-      </w:r>
-      <w:proofErr w:type="gramStart"/>
-      <w:r>
-        <w:rPr>
-          <w:lang w:val="en-GB"/>
-        </w:rPr>
-        <w:t>Training</w:t>
-      </w:r>
-      <w:proofErr w:type="gramEnd"/>
-      <w:r>
-        <w:rPr>
-          <w:lang w:val="en-GB"/>
-        </w:rPr>
-        <w:t xml:space="preserve"> the final classifier model using our pretrained </w:t>
-      </w:r>
-      <w:proofErr w:type="spellStart"/>
-      <w:r>
-        <w:rPr>
-          <w:lang w:val="en-GB"/>
-        </w:rPr>
-        <w:t>supernet</w:t>
-      </w:r>
-      <w:proofErr w:type="spellEnd"/>
-      <w:r>
-        <w:rPr>
-          <w:lang w:val="en-GB"/>
-        </w:rPr>
-        <w:t xml:space="preserve"> allowed us in most the cases to get an extra 2-3% over the validation data.</w:t>
-      </w:r>
-    </w:p>
-    <w:p>
-      <w:pPr>
-        <w:rPr>
-          <w:lang w:val="en-GB"/>
-        </w:rPr>
-      </w:pPr>
-      <w:r>
-        <w:rPr>
-          <w:lang w:val="en-GB"/>
-        </w:rPr>
-        <w:t xml:space="preserve">Once we got a satisfying amount of good performing models (tested on the </w:t>
-      </w:r>
-      <w:r>
-        <w:rPr>
-          <w:lang w:val="en-GB"/>
-        </w:rPr>
-        <w:t>t</w:t>
-      </w:r>
-      <w:r>
-        <w:rPr>
-          <w:lang w:val="en-GB"/>
-        </w:rPr>
-        <w:t>est set during the 1</w:t>
-      </w:r>
-      <w:proofErr w:type="gramStart"/>
-      <w:r>
-        <w:rPr>
-          <w:vertAlign w:val="superscript"/>
-          <w:lang w:val="en-GB"/>
-        </w:rPr>
-        <w:t>st</w:t>
-      </w:r>
-      <w:r>
-        <w:rPr>
-          <w:lang w:val="en-GB"/>
-        </w:rPr>
-        <w:t xml:space="preserve">  </w:t>
-      </w:r>
-      <w:r>
-        <w:rPr>
-          <w:lang w:val="en-GB"/>
-        </w:rPr>
-        <w:t>phase</w:t>
-      </w:r>
-      <w:proofErr w:type="gramEnd"/>
-      <w:r>
-        <w:rPr>
-          <w:lang w:val="en-GB"/>
-        </w:rPr>
-        <w:t xml:space="preserve"> of the challenge), we decided to go for an ensemble method to improve the generalization capabilities of our models. In order to get the maximum performance out of the ensemble, we decided to include in it models with a balanced </w:t>
-      </w:r>
-      <w:proofErr w:type="gramStart"/>
-      <w:r>
-        <w:rPr>
-          <w:lang w:val="en-GB"/>
-        </w:rPr>
-        <w:t>amount</w:t>
-      </w:r>
-      <w:proofErr w:type="gramEnd"/>
-      <w:r>
-        <w:rPr>
-          <w:lang w:val="en-GB"/>
-        </w:rPr>
-        <w:t xml:space="preserve"> of types of </w:t>
-      </w:r>
-      <w:proofErr w:type="spellStart"/>
-      <w:r>
-        <w:rPr>
-          <w:lang w:val="en-GB"/>
-        </w:rPr>
-        <w:t>supernets</w:t>
-      </w:r>
-      <w:proofErr w:type="spellEnd"/>
-      <w:r>
-        <w:rPr>
-          <w:lang w:val="en-GB"/>
-        </w:rPr>
-        <w:t>. The final</w:t>
-      </w:r>
-      <w:r>
-        <w:rPr>
-          <w:lang w:val="en-GB"/>
-        </w:rPr>
-        <w:t xml:space="preserve"> ensemble </w:t>
-      </w:r>
-      <w:r>
-        <w:rPr>
-          <w:lang w:val="en-GB"/>
-        </w:rPr>
-        <w:t>include</w:t>
-      </w:r>
-      <w:r>
-        <w:rPr>
-          <w:lang w:val="en-GB"/>
-        </w:rPr>
-        <w:t>s</w:t>
-      </w:r>
-      <w:r>
-        <w:rPr>
-          <w:lang w:val="en-GB"/>
-        </w:rPr>
-        <w:t xml:space="preserve"> 2 </w:t>
-      </w:r>
-      <w:proofErr w:type="spellStart"/>
-      <w:r>
-        <w:rPr>
-          <w:lang w:val="en-GB"/>
-        </w:rPr>
-        <w:t>Xception</w:t>
-      </w:r>
-      <w:proofErr w:type="spellEnd"/>
-      <w:r>
-        <w:rPr>
-          <w:lang w:val="en-GB"/>
-        </w:rPr>
-        <w:t xml:space="preserve">, 2 EfficientNetB2 and 2 </w:t>
-      </w:r>
-      <w:r>
-        <w:rPr>
-          <w:lang w:val="en-GB"/>
-        </w:rPr>
-        <w:t>InceptionResNetV2</w:t>
-      </w:r>
-      <w:r>
-        <w:rPr>
-          <w:lang w:val="en-GB"/>
-        </w:rPr>
-        <w:t xml:space="preserve"> models and the prediction is performed by summing up the class odds.</w:t>
+        <w:t xml:space="preserve"> InceptionResNetV2 models and the prediction is performed by summing up the class odds.</w:t>
       </w:r>
     </w:p>
     <w:p>
@@ -611,7 +644,7 @@
     </w:p>
     <w:p>
       <w:pPr>
-        <w:pStyle w:val="Paragrafoelenco"/>
+        <w:pStyle w:val="ListParagraph"/>
         <w:numPr>
           <w:ilvl w:val="0"/>
           <w:numId w:val="4"/>
@@ -649,7 +682,7 @@
     </w:p>
     <w:p>
       <w:pPr>
-        <w:pStyle w:val="Paragrafoelenco"/>
+        <w:pStyle w:val="ListParagraph"/>
         <w:numPr>
           <w:ilvl w:val="0"/>
           <w:numId w:val="4"/>
@@ -662,40 +695,24 @@
         <w:rPr>
           <w:lang w:val="en-GB"/>
         </w:rPr>
-        <w:t xml:space="preserve">training models with different augmentation </w:t>
-      </w:r>
-      <w:proofErr w:type="spellStart"/>
-      <w:r>
-        <w:rPr>
-          <w:lang w:val="en-GB"/>
-        </w:rPr>
-        <w:t>stratgeies</w:t>
-      </w:r>
-      <w:proofErr w:type="spellEnd"/>
-      <w:r>
-        <w:rPr>
-          <w:lang w:val="en-GB"/>
-        </w:rPr>
-        <w:t xml:space="preserve"> helps in capturing </w:t>
-      </w:r>
-      <w:proofErr w:type="gramStart"/>
-      <w:r>
-        <w:rPr>
-          <w:lang w:val="en-GB"/>
-        </w:rPr>
-        <w:t>the most</w:t>
-      </w:r>
-      <w:proofErr w:type="gramEnd"/>
-      <w:r>
-        <w:rPr>
-          <w:lang w:val="en-GB"/>
-        </w:rPr>
-        <w:t xml:space="preserve"> of the variance</w:t>
-      </w:r>
-    </w:p>
-    <w:p>
-      <w:pPr>
-        <w:pStyle w:val="Paragrafoelenco"/>
+        <w:t>training models with different augmentation strate</w:t>
+      </w:r>
+      <w:r>
+        <w:rPr>
+          <w:lang w:val="en-GB"/>
+        </w:rPr>
+        <w:t>g</w:t>
+      </w:r>
+      <w:r>
+        <w:rPr>
+          <w:lang w:val="en-GB"/>
+        </w:rPr>
+        <w:t>ies helps in capturing the most of the variance</w:t>
+      </w:r>
+    </w:p>
+    <w:p>
+      <w:pPr>
+        <w:pStyle w:val="ListParagraph"/>
         <w:numPr>
           <w:ilvl w:val="0"/>
           <w:numId w:val="4"/>
@@ -758,40 +775,17 @@
         </w:rPr>
         <w:t xml:space="preserve"> Kaggle for the most computationally intensive tests. We improved the execution speed by using mixed precision (floats with 16 bits) and Nvidia SLI parallel execution on two </w:t>
       </w:r>
-      <w:proofErr w:type="spellStart"/>
-      <w:r>
-        <w:rPr>
-          <w:lang w:val="en-GB"/>
-        </w:rPr>
-        <w:t>gpus</w:t>
-      </w:r>
-      <w:proofErr w:type="spellEnd"/>
-      <w:r>
-        <w:rPr>
-          <w:lang w:val="en-GB"/>
-        </w:rPr>
-        <w:t xml:space="preserve"> (2x Tesla T4 provided by the cloud server). The parallel execution showed faster execution because the </w:t>
-      </w:r>
-      <w:r>
-        <w:rPr>
-          <w:lang w:val="en-GB"/>
-        </w:rPr>
-        <w:lastRenderedPageBreak/>
-        <w:t xml:space="preserve">batch size is split between the two GPUs, which eventually unify the calculations and apply gradient descent to compute the new weights. The mixed precision calculations are theoretically useful for limiting the overfitting and work as a regularization mechanism for the </w:t>
-      </w:r>
-      <w:proofErr w:type="gramStart"/>
-      <w:r>
-        <w:rPr>
-          <w:lang w:val="en-GB"/>
-        </w:rPr>
-        <w:t>floating point</w:t>
-      </w:r>
-      <w:proofErr w:type="gramEnd"/>
-      <w:r>
-        <w:rPr>
-          <w:lang w:val="en-GB"/>
-        </w:rPr>
-        <w:t xml:space="preserve"> computations that </w:t>
+      <w:r>
+        <w:rPr>
+          <w:lang w:val="en-GB"/>
+        </w:rPr>
+        <w:t>GPU</w:t>
+      </w:r>
+      <w:r>
+        <w:rPr>
+          <w:lang w:val="en-GB"/>
+        </w:rPr>
+        <w:t xml:space="preserve">s (2x Tesla T4 provided by the cloud server). The parallel execution showed faster execution because the batch size is split between the two GPUs, which eventually unify the calculations and apply gradient descent to compute the new weights. The mixed precision calculations are theoretically useful for limiting the overfitting and work as a regularization mechanism for the floating point computations that </w:t>
       </w:r>
       <w:proofErr w:type="spellStart"/>
       <w:r>
@@ -834,8 +828,26 @@
           <w:bCs/>
           <w:lang w:val="en-GB"/>
         </w:rPr>
-        <w:t>Image processing</w:t>
-      </w:r>
+        <w:t xml:space="preserve">Image </w:t>
+      </w:r>
+      <w:proofErr w:type="spellStart"/>
+      <w:r>
+        <w:rPr>
+          <w:b/>
+          <w:bCs/>
+          <w:lang w:val="en-GB"/>
+        </w:rPr>
+        <w:t>pre</w:t>
+      </w:r>
+      <w:r>
+        <w:rPr>
+          <w:b/>
+          <w:bCs/>
+          <w:lang w:val="en-GB"/>
+        </w:rPr>
+        <w:t>processing</w:t>
+      </w:r>
+      <w:proofErr w:type="spellEnd"/>
     </w:p>
     <w:p>
       <w:pPr>
@@ -904,7 +916,6 @@
         </w:rPr>
         <w:t xml:space="preserve"> and </w:t>
       </w:r>
-      <w:proofErr w:type="spellStart"/>
       <w:r>
         <w:rPr>
           <w:i/>
@@ -913,7 +924,6 @@
         </w:rPr>
         <w:t>non augmented</w:t>
       </w:r>
-      <w:proofErr w:type="spellEnd"/>
       <w:r>
         <w:rPr>
           <w:lang w:val="en-GB"/>
@@ -960,27 +970,32 @@
         <w:rPr>
           <w:lang w:val="en-GB"/>
         </w:rPr>
-        <w:t xml:space="preserve">It didn’t show any improvements with respect to the non-standardized inputs, and this was part of the reason we didn’t eventually stick to the </w:t>
-      </w:r>
-      <w:proofErr w:type="gramStart"/>
-      <w:r>
-        <w:rPr>
-          <w:lang w:val="en-GB"/>
-        </w:rPr>
-        <w:t>images</w:t>
-      </w:r>
-      <w:proofErr w:type="gramEnd"/>
-      <w:r>
-        <w:rPr>
-          <w:lang w:val="en-GB"/>
-        </w:rPr>
-        <w:t xml:space="preserve"> standardization. </w:t>
-      </w:r>
-      <w:r>
-        <w:rPr>
-          <w:lang w:val="en-GB"/>
-        </w:rPr>
-        <w:t>We suspect this being caused by the fact that the online augmentation changes the mean and standard deviation of the online generated training samples, thus offline computed parameters are no more representative of the new distribution.</w:t>
+        <w:t xml:space="preserve">It didn’t show any improvements with respect to the non-standardized inputs, and this was part of the reason we </w:t>
+      </w:r>
+      <w:r>
+        <w:rPr>
+          <w:lang w:val="en-GB"/>
+        </w:rPr>
+        <w:lastRenderedPageBreak/>
+        <w:t xml:space="preserve">didn’t eventually stick to the images standardization. </w:t>
+      </w:r>
+      <w:r>
+        <w:rPr>
+          <w:lang w:val="en-GB"/>
+        </w:rPr>
+        <w:t xml:space="preserve">We suspect this being caused by the fact that the online augmentation changes the mean and standard deviation of the online generated training samples, thus offline computed parameters are no </w:t>
+      </w:r>
+      <w:r>
+        <w:rPr>
+          <w:lang w:val="en-GB"/>
+        </w:rPr>
+        <w:t>longer</w:t>
+      </w:r>
+      <w:r>
+        <w:rPr>
+          <w:lang w:val="en-GB"/>
+        </w:rPr>
+        <w:t xml:space="preserve"> representative of the new distribution.</w:t>
       </w:r>
       <w:r>
         <w:rPr>
@@ -1000,21 +1015,31 @@
         <w:rPr>
           <w:lang w:val="en-GB"/>
         </w:rPr>
-        <w:t xml:space="preserve"> input </w:t>
-      </w:r>
-      <w:proofErr w:type="spellStart"/>
-      <w:r>
-        <w:rPr>
-          <w:lang w:val="en-GB"/>
-        </w:rPr>
-        <w:t>fuction</w:t>
-      </w:r>
-      <w:proofErr w:type="spellEnd"/>
-      <w:r>
-        <w:rPr>
-          <w:lang w:val="en-GB"/>
-        </w:rPr>
-        <w:t xml:space="preserve"> (to be passed to the image data generators) that slightly increases those two properties, in addition to the specific </w:t>
+        <w:t xml:space="preserve"> input fu</w:t>
+      </w:r>
+      <w:r>
+        <w:rPr>
+          <w:lang w:val="en-GB"/>
+        </w:rPr>
+        <w:t>n</w:t>
+      </w:r>
+      <w:r>
+        <w:rPr>
+          <w:lang w:val="en-GB"/>
+        </w:rPr>
+        <w:t xml:space="preserve">ction (to be passed to the image data generators) that slightly </w:t>
+      </w:r>
+      <w:r>
+        <w:rPr>
+          <w:lang w:val="en-GB"/>
+        </w:rPr>
+        <w:t>altered</w:t>
+      </w:r>
+      <w:r>
+        <w:rPr>
+          <w:lang w:val="en-GB"/>
+        </w:rPr>
+        <w:t xml:space="preserve"> those two properties, in addition to the specific </w:t>
       </w:r>
       <w:proofErr w:type="spellStart"/>
       <w:r>
@@ -1056,35 +1081,31 @@
         <w:rPr>
           <w:lang w:val="en-GB"/>
         </w:rPr>
-        <w:t xml:space="preserve"> at test time. </w:t>
-      </w:r>
-      <w:proofErr w:type="gramStart"/>
-      <w:r>
-        <w:rPr>
-          <w:lang w:val="en-GB"/>
-        </w:rPr>
-        <w:t>Later on</w:t>
-      </w:r>
-      <w:proofErr w:type="gramEnd"/>
-      <w:r>
-        <w:rPr>
-          <w:lang w:val="en-GB"/>
-        </w:rPr>
-        <w:t xml:space="preserve">, we dropped this approach since we discovered that caused several </w:t>
-      </w:r>
-      <w:proofErr w:type="spellStart"/>
-      <w:r>
-        <w:rPr>
-          <w:lang w:val="en-GB"/>
-        </w:rPr>
-        <w:t>cpu</w:t>
-      </w:r>
-      <w:proofErr w:type="spellEnd"/>
-      <w:r>
-        <w:rPr>
-          <w:lang w:val="en-GB"/>
-        </w:rPr>
-        <w:t xml:space="preserve"> bottleneck during the training. One solution, which we decided to not implement, could have been inserting some </w:t>
+        <w:t xml:space="preserve"> at test time. Later on, we dropped this approach since we discovered that caused several </w:t>
+      </w:r>
+      <w:r>
+        <w:rPr>
+          <w:lang w:val="en-GB"/>
+        </w:rPr>
+        <w:t>CPU</w:t>
+      </w:r>
+      <w:r>
+        <w:rPr>
+          <w:lang w:val="en-GB"/>
+        </w:rPr>
+        <w:t xml:space="preserve"> </w:t>
+      </w:r>
+      <w:r>
+        <w:rPr>
+          <w:lang w:val="en-GB"/>
+        </w:rPr>
+        <w:t>bottlenecks</w:t>
+      </w:r>
+      <w:r>
+        <w:rPr>
+          <w:lang w:val="en-GB"/>
+        </w:rPr>
+        <w:t xml:space="preserve"> during the training. One solution, which we decided to not implement, could have been inserting some </w:t>
       </w:r>
       <w:proofErr w:type="spellStart"/>
       <w:r>
@@ -1109,23 +1130,281 @@
       </w:pPr>
       <w:r>
         <w:rPr>
+          <w:highlight w:val="yellow"/>
           <w:lang w:val="en-GB"/>
         </w:rPr>
         <w:t xml:space="preserve">2 methods were used for </w:t>
       </w:r>
-      <w:proofErr w:type="spellStart"/>
-      <w:r>
-        <w:rPr>
-          <w:lang w:val="en-GB"/>
-        </w:rPr>
-        <w:t>trasversing</w:t>
-      </w:r>
-      <w:proofErr w:type="spellEnd"/>
-      <w:r>
-        <w:rPr>
-          <w:lang w:val="en-GB"/>
-        </w:rPr>
-        <w:t xml:space="preserve"> the images dataset during training, starting from the image data generator class. The first method is the flow method, which used images matrices stored in memory, which was convenient and fast to use, but created a memory bottleneck for resized images. The second method (the one used in the best models) is the flow from directory, which didn’t bottleneck the memory, and accessed directly the images in the directories. This method proved to be also useful for creating a quick switch between the balanced dataset and the oversampled dataset creation.</w:t>
+      <w:r>
+        <w:rPr>
+          <w:highlight w:val="yellow"/>
+          <w:lang w:val="en-GB"/>
+        </w:rPr>
+        <w:t>traversing</w:t>
+      </w:r>
+      <w:r>
+        <w:rPr>
+          <w:highlight w:val="yellow"/>
+          <w:lang w:val="en-GB"/>
+        </w:rPr>
+        <w:t xml:space="preserve"> the images dataset during training, starting from the image data generator class. The first method is the flow method, which used images matrices stored in memory, which was convenient and fast to use, but created a memory bottleneck for resized images. The second method (the one used in the best models) is the flow from directory, which didn’t bottleneck the memory, and </w:t>
+      </w:r>
+      <w:r>
+        <w:rPr>
+          <w:highlight w:val="yellow"/>
+          <w:lang w:val="en-GB"/>
+        </w:rPr>
+        <w:t>directly accessed</w:t>
+      </w:r>
+      <w:r>
+        <w:rPr>
+          <w:highlight w:val="yellow"/>
+          <w:lang w:val="en-GB"/>
+        </w:rPr>
+        <w:t xml:space="preserve"> the images in the directories. This method proved to be also useful for creating a quick switch between the balanced dataset and the oversampled dataset creation.</w:t>
+      </w:r>
+    </w:p>
+    <w:p>
+      <w:pPr>
+        <w:rPr>
+          <w:b/>
+          <w:bCs/>
+          <w:lang w:val="en-GB"/>
+        </w:rPr>
+      </w:pPr>
+      <w:r>
+        <w:rPr>
+          <w:b/>
+          <w:bCs/>
+          <w:lang w:val="en-GB"/>
+        </w:rPr>
+        <w:t>Augmentation and minority classes handling</w:t>
+      </w:r>
+    </w:p>
+    <w:p>
+      <w:pPr>
+        <w:rPr>
+          <w:lang w:val="en-GB"/>
+        </w:rPr>
+      </w:pPr>
+      <w:r>
+        <w:rPr>
+          <w:lang w:val="en-GB"/>
+        </w:rPr>
+        <w:t>To visualize the effects of augmentation we created an additional notebook which allowed us to plot some examples of the augmented images. In this way we were able to understand which were plausible intervals</w:t>
+      </w:r>
+      <w:r>
+        <w:rPr>
+          <w:lang w:val="en-GB"/>
+        </w:rPr>
+        <w:t xml:space="preserve"> for the parameters of the augmentation. To enhance our independent training framework, we tried to diversify these parameters for the models included in the ensemble to reach a greater generalization capability. </w:t>
+      </w:r>
+    </w:p>
+    <w:p>
+      <w:pPr>
+        <w:rPr>
+          <w:lang w:val="en-GB"/>
+        </w:rPr>
+      </w:pPr>
+      <w:r>
+        <w:rPr>
+          <w:noProof/>
+          <w:lang w:val="en-GB"/>
+        </w:rPr>
+        <w:drawing>
+          <wp:anchor distT="0" distB="0" distL="114300" distR="114300" simplePos="0" relativeHeight="251658240" behindDoc="0" locked="0" layoutInCell="1" allowOverlap="1" wp14:anchorId="042B1F20" wp14:editId="0E3171FA">
+            <wp:simplePos x="0" y="0"/>
+            <wp:positionH relativeFrom="column">
+              <wp:posOffset>3368040</wp:posOffset>
+            </wp:positionH>
+            <wp:positionV relativeFrom="paragraph">
+              <wp:posOffset>683260</wp:posOffset>
+            </wp:positionV>
+            <wp:extent cx="2541270" cy="1920240"/>
+            <wp:effectExtent l="0" t="0" r="0" b="3810"/>
+            <wp:wrapTopAndBottom/>
+            <wp:docPr id="4" name="Picture 4" descr="Chart, bar chart&#10;&#10;Description automatically generated"/>
+            <wp:cNvGraphicFramePr>
+              <a:graphicFrameLocks xmlns:a="http://schemas.openxmlformats.org/drawingml/2006/main" noChangeAspect="1"/>
+            </wp:cNvGraphicFramePr>
+            <a:graphic xmlns:a="http://schemas.openxmlformats.org/drawingml/2006/main">
+              <a:graphicData uri="http://schemas.openxmlformats.org/drawingml/2006/picture">
+                <pic:pic xmlns:pic="http://schemas.openxmlformats.org/drawingml/2006/picture">
+                  <pic:nvPicPr>
+                    <pic:cNvPr id="4" name="Picture 4" descr="Chart, bar chart&#10;&#10;Description automatically generated"/>
+                    <pic:cNvPicPr/>
+                  </pic:nvPicPr>
+                  <pic:blipFill>
+                    <a:blip r:embed="rId5">
+                      <a:extLst>
+                        <a:ext uri="{28A0092B-C50C-407E-A947-70E740481C1C}">
+                          <a14:useLocalDpi xmlns:a14="http://schemas.microsoft.com/office/drawing/2010/main" val="0"/>
+                        </a:ext>
+                      </a:extLst>
+                    </a:blip>
+                    <a:stretch>
+                      <a:fillRect/>
+                    </a:stretch>
+                  </pic:blipFill>
+                  <pic:spPr>
+                    <a:xfrm>
+                      <a:off x="0" y="0"/>
+                      <a:ext cx="2541270" cy="1920240"/>
+                    </a:xfrm>
+                    <a:prstGeom prst="rect">
+                      <a:avLst/>
+                    </a:prstGeom>
+                  </pic:spPr>
+                </pic:pic>
+              </a:graphicData>
+            </a:graphic>
+            <wp14:sizeRelH relativeFrom="margin">
+              <wp14:pctWidth>0</wp14:pctWidth>
+            </wp14:sizeRelH>
+            <wp14:sizeRelV relativeFrom="margin">
+              <wp14:pctHeight>0</wp14:pctHeight>
+            </wp14:sizeRelV>
+          </wp:anchor>
+        </w:drawing>
+      </w:r>
+      <w:r>
+        <w:rPr>
+          <w:noProof/>
+          <w:lang w:val="en-GB"/>
+        </w:rPr>
+        <w:drawing>
+          <wp:anchor distT="0" distB="0" distL="114300" distR="114300" simplePos="0" relativeHeight="251659264" behindDoc="0" locked="0" layoutInCell="1" allowOverlap="1" wp14:anchorId="2592E8BC" wp14:editId="452A49FC">
+            <wp:simplePos x="0" y="0"/>
+            <wp:positionH relativeFrom="margin">
+              <wp:posOffset>373380</wp:posOffset>
+            </wp:positionH>
+            <wp:positionV relativeFrom="paragraph">
+              <wp:posOffset>683260</wp:posOffset>
+            </wp:positionV>
+            <wp:extent cx="2636520" cy="1945640"/>
+            <wp:effectExtent l="0" t="0" r="0" b="0"/>
+            <wp:wrapTopAndBottom/>
+            <wp:docPr id="5" name="Picture 5" descr="Chart, bar chart&#10;&#10;Description automatically generated"/>
+            <wp:cNvGraphicFramePr>
+              <a:graphicFrameLocks xmlns:a="http://schemas.openxmlformats.org/drawingml/2006/main" noChangeAspect="1"/>
+            </wp:cNvGraphicFramePr>
+            <a:graphic xmlns:a="http://schemas.openxmlformats.org/drawingml/2006/main">
+              <a:graphicData uri="http://schemas.openxmlformats.org/drawingml/2006/picture">
+                <pic:pic xmlns:pic="http://schemas.openxmlformats.org/drawingml/2006/picture">
+                  <pic:nvPicPr>
+                    <pic:cNvPr id="5" name="Picture 5" descr="Chart, bar chart&#10;&#10;Description automatically generated"/>
+                    <pic:cNvPicPr/>
+                  </pic:nvPicPr>
+                  <pic:blipFill>
+                    <a:blip r:embed="rId6">
+                      <a:extLst>
+                        <a:ext uri="{28A0092B-C50C-407E-A947-70E740481C1C}">
+                          <a14:useLocalDpi xmlns:a14="http://schemas.microsoft.com/office/drawing/2010/main" val="0"/>
+                        </a:ext>
+                      </a:extLst>
+                    </a:blip>
+                    <a:stretch>
+                      <a:fillRect/>
+                    </a:stretch>
+                  </pic:blipFill>
+                  <pic:spPr>
+                    <a:xfrm>
+                      <a:off x="0" y="0"/>
+                      <a:ext cx="2636520" cy="1945640"/>
+                    </a:xfrm>
+                    <a:prstGeom prst="rect">
+                      <a:avLst/>
+                    </a:prstGeom>
+                  </pic:spPr>
+                </pic:pic>
+              </a:graphicData>
+            </a:graphic>
+            <wp14:sizeRelH relativeFrom="margin">
+              <wp14:pctWidth>0</wp14:pctWidth>
+            </wp14:sizeRelH>
+            <wp14:sizeRelV relativeFrom="margin">
+              <wp14:pctHeight>0</wp14:pctHeight>
+            </wp14:sizeRelV>
+          </wp:anchor>
+        </w:drawing>
+      </w:r>
+      <w:r>
+        <w:rPr>
+          <w:lang w:val="en-GB"/>
+        </w:rPr>
+        <w:t>For what concerns</w:t>
+      </w:r>
+      <w:r>
+        <w:rPr>
+          <w:lang w:val="en-GB"/>
+        </w:rPr>
+        <w:t xml:space="preserve"> the unbalanced dataset we</w:t>
+      </w:r>
+      <w:r>
+        <w:rPr>
+          <w:lang w:val="en-GB"/>
+        </w:rPr>
+        <w:t xml:space="preserve"> tried different approaches: for </w:t>
+      </w:r>
+      <w:r>
+        <w:rPr>
+          <w:lang w:val="en-GB"/>
+        </w:rPr>
+        <w:t>all</w:t>
+      </w:r>
+      <w:r>
+        <w:rPr>
+          <w:lang w:val="en-GB"/>
+        </w:rPr>
+        <w:t xml:space="preserve"> models we</w:t>
+      </w:r>
+      <w:r>
+        <w:rPr>
+          <w:lang w:val="en-GB"/>
+        </w:rPr>
+        <w:t xml:space="preserve"> used scikit-learn class-weights during the training phase; additionally, for some models, we also </w:t>
+      </w:r>
+      <w:r>
+        <w:rPr>
+          <w:lang w:val="en-GB"/>
+        </w:rPr>
+        <w:t xml:space="preserve">chose to oversample the minority classes in such a way that, </w:t>
+      </w:r>
+      <w:r>
+        <w:rPr>
+          <w:lang w:val="en-GB"/>
+        </w:rPr>
+        <w:t>in</w:t>
+      </w:r>
+      <w:r>
+        <w:rPr>
+          <w:lang w:val="en-GB"/>
+        </w:rPr>
+        <w:t xml:space="preserve"> the end, all the classes had the same </w:t>
+      </w:r>
+      <w:r>
+        <w:rPr>
+          <w:lang w:val="en-GB"/>
+        </w:rPr>
+        <w:t>number</w:t>
+      </w:r>
+      <w:r>
+        <w:rPr>
+          <w:lang w:val="en-GB"/>
+        </w:rPr>
+        <w:t xml:space="preserve"> of samples</w:t>
+      </w:r>
+      <w:r>
+        <w:rPr>
+          <w:lang w:val="en-GB"/>
+        </w:rPr>
+        <w:t>.</w:t>
+      </w:r>
+      <w:r>
+        <w:rPr>
+          <w:lang w:val="en-GB"/>
+        </w:rPr>
+        <w:t xml:space="preserve"> </w:t>
       </w:r>
     </w:p>
     <w:p>
@@ -1157,25 +1436,47 @@
         </w:rPr>
         <w:t xml:space="preserve">We used many regularization methods, including dropout layers (and its variation gaussian dropout), L2 regularization in the loss function, global average and max pooling layers. The most convenient and practical methods that we employed in </w:t>
       </w:r>
-      <w:proofErr w:type="gramStart"/>
-      <w:r>
-        <w:rPr>
-          <w:lang w:val="en-GB"/>
-        </w:rPr>
-        <w:t>all of</w:t>
-      </w:r>
-      <w:proofErr w:type="gramEnd"/>
-      <w:r>
-        <w:rPr>
-          <w:lang w:val="en-GB"/>
-        </w:rPr>
-        <w:t xml:space="preserve"> our tests are the dropout layer and the global average pooling, which showed significant improvements in the validation accuracy, while preventing too much overfitting. The gaussian alternative </w:t>
-      </w:r>
-      <w:r>
-        <w:rPr>
-          <w:lang w:val="en-GB"/>
-        </w:rPr>
-        <w:t xml:space="preserve">of the dropout layer proved to provide more regularization than a standard dropout layer, so its rate parameter was tuned in a few attempts in order not to reduce the training accuracy too much. L2 regularization </w:t>
+      <w:r>
+        <w:rPr>
+          <w:lang w:val="en-GB"/>
+        </w:rPr>
+        <w:t>all</w:t>
+      </w:r>
+      <w:r>
+        <w:rPr>
+          <w:lang w:val="en-GB"/>
+        </w:rPr>
+        <w:t xml:space="preserve"> our tests are the dropout layer and the global average pooling</w:t>
+      </w:r>
+      <w:r>
+        <w:rPr>
+          <w:lang w:val="en-GB"/>
+        </w:rPr>
+        <w:t xml:space="preserve"> one</w:t>
+      </w:r>
+      <w:r>
+        <w:rPr>
+          <w:lang w:val="en-GB"/>
+        </w:rPr>
+        <w:t xml:space="preserve">, which showed significant improvements in the validation accuracy, while preventing too much overfitting. The gaussian alternative </w:t>
+      </w:r>
+      <w:r>
+        <w:rPr>
+          <w:lang w:val="en-GB"/>
+        </w:rPr>
+        <w:t xml:space="preserve">of the dropout layer </w:t>
+      </w:r>
+      <w:r>
+        <w:rPr>
+          <w:lang w:val="en-GB"/>
+        </w:rPr>
+        <w:t>is known</w:t>
+      </w:r>
+      <w:r>
+        <w:rPr>
+          <w:lang w:val="en-GB"/>
+        </w:rPr>
+        <w:t xml:space="preserve"> to provide more regularization than a standard dropout layer, so its rate parameter was tuned in a few attempts in order not to reduce the training accuracy too much. L2 regularization </w:t>
       </w:r>
       <w:r>
         <w:rPr>
@@ -1183,25 +1484,35 @@
         </w:rPr>
         <w:t xml:space="preserve">did not improved the learning using the default lambda parameter. However, it seemed to reduce the overfitting using a lambda in the range (0.001;0.01). This was also true for the dropout, which appeared to be beneficial with </w:t>
       </w:r>
-      <w:proofErr w:type="gramStart"/>
-      <w:r>
-        <w:rPr>
-          <w:lang w:val="en-GB"/>
-        </w:rPr>
-        <w:t>an</w:t>
-      </w:r>
-      <w:proofErr w:type="gramEnd"/>
-      <w:r>
-        <w:rPr>
-          <w:lang w:val="en-GB"/>
-        </w:rPr>
-        <w:t xml:space="preserve"> uniform rate among the layers in the range of (0.45;0.55).</w:t>
-      </w:r>
-      <w:r>
-        <w:rPr>
-          <w:lang w:val="en-GB"/>
-        </w:rPr>
-        <w:t xml:space="preserve"> For all our models, we decided to use a GAP instead of flattening layers, why helped in reducing drastically the number of parameters, allowing faster trainings and better generalization capabilities. </w:t>
+      <w:r>
+        <w:rPr>
+          <w:lang w:val="en-GB"/>
+        </w:rPr>
+        <w:t xml:space="preserve">a </w:t>
+      </w:r>
+      <w:r>
+        <w:rPr>
+          <w:lang w:val="en-GB"/>
+        </w:rPr>
+        <w:t>uniform rate among the layers in the range of (0.45;0.55).</w:t>
+      </w:r>
+      <w:r>
+        <w:rPr>
+          <w:lang w:val="en-GB"/>
+        </w:rPr>
+        <w:t xml:space="preserve"> For all our models we decided to use a GAP instead of flattening layers</w:t>
+      </w:r>
+      <w:r>
+        <w:rPr>
+          <w:lang w:val="en-GB"/>
+        </w:rPr>
+        <w:t xml:space="preserve"> which</w:t>
+      </w:r>
+      <w:r>
+        <w:rPr>
+          <w:lang w:val="en-GB"/>
+        </w:rPr>
+        <w:t xml:space="preserve"> helped in reducing drastically the number of parameters, allowing faster trainings and better generalization capabilities. </w:t>
       </w:r>
     </w:p>
     <w:p>
@@ -1240,7 +1551,13 @@
         <w:rPr>
           <w:lang w:val="en-GB"/>
         </w:rPr>
-        <w:t>imagenet</w:t>
+        <w:t>I</w:t>
+      </w:r>
+      <w:r>
+        <w:rPr>
+          <w:lang w:val="en-GB"/>
+        </w:rPr>
+        <w:t>magenet</w:t>
       </w:r>
       <w:proofErr w:type="spellEnd"/>
       <w:r>
@@ -1356,19 +1673,11 @@
         </w:rPr>
         <w:t xml:space="preserve">Indeed, it caused a very fast overfitting of the training, but ending up with a very low validation accuracy. </w:t>
       </w:r>
-      <w:proofErr w:type="gramStart"/>
-      <w:r>
-        <w:rPr>
-          <w:lang w:val="en-GB"/>
-        </w:rPr>
-        <w:t>We</w:t>
-      </w:r>
-      <w:proofErr w:type="gramEnd"/>
-      <w:r>
-        <w:rPr>
-          <w:lang w:val="en-GB"/>
-        </w:rPr>
-        <w:t xml:space="preserve"> managed to tweak the learning rate correctly by playing with a learning rate scheduler. We created an exponential decay, with a low initial value (about 10^-4). This way it starts learning fast, and it </w:t>
+      <w:r>
+        <w:rPr>
+          <w:lang w:val="en-GB"/>
+        </w:rPr>
+        <w:t xml:space="preserve">We managed to tweak the learning rate correctly by playing with a learning rate scheduler. We created an exponential decay, with a low initial value (about 10^-4). This way it starts learning fast, and it </w:t>
       </w:r>
       <w:r>
         <w:rPr>
@@ -1411,7 +1720,7 @@
     </w:p>
     <w:p>
       <w:pPr>
-        <w:pStyle w:val="Paragrafoelenco"/>
+        <w:pStyle w:val="ListParagraph"/>
         <w:numPr>
           <w:ilvl w:val="0"/>
           <w:numId w:val="2"/>
@@ -1429,7 +1738,7 @@
     </w:p>
     <w:p>
       <w:pPr>
-        <w:pStyle w:val="Paragrafoelenco"/>
+        <w:pStyle w:val="ListParagraph"/>
         <w:numPr>
           <w:ilvl w:val="0"/>
           <w:numId w:val="2"/>
@@ -1447,7 +1756,7 @@
     </w:p>
     <w:p>
       <w:pPr>
-        <w:pStyle w:val="Paragrafoelenco"/>
+        <w:pStyle w:val="ListParagraph"/>
         <w:numPr>
           <w:ilvl w:val="0"/>
           <w:numId w:val="2"/>
@@ -1465,7 +1774,7 @@
     </w:p>
     <w:p>
       <w:pPr>
-        <w:pStyle w:val="Paragrafoelenco"/>
+        <w:pStyle w:val="ListParagraph"/>
         <w:numPr>
           <w:ilvl w:val="0"/>
           <w:numId w:val="2"/>
@@ -1493,14 +1802,12 @@
         </w:rPr>
         <w:t xml:space="preserve">We did not try </w:t>
       </w:r>
-      <w:proofErr w:type="gramStart"/>
-      <w:r>
-        <w:rPr>
-          <w:lang w:val="en-GB"/>
-        </w:rPr>
-        <w:t>others</w:t>
-      </w:r>
-      <w:proofErr w:type="gramEnd"/>
+      <w:r>
+        <w:rPr>
+          <w:lang w:val="en-GB"/>
+        </w:rPr>
+        <w:t>other</w:t>
+      </w:r>
       <w:r>
         <w:rPr>
           <w:lang w:val="en-GB"/>
@@ -1969,7 +2276,7 @@
     </w:p>
     <w:p>
       <w:pPr>
-        <w:pStyle w:val="Paragrafoelenco"/>
+        <w:pStyle w:val="ListParagraph"/>
         <w:numPr>
           <w:ilvl w:val="0"/>
           <w:numId w:val="1"/>
@@ -2009,7 +2316,7 @@
     </w:p>
     <w:p>
       <w:pPr>
-        <w:pStyle w:val="Paragrafoelenco"/>
+        <w:pStyle w:val="ListParagraph"/>
         <w:numPr>
           <w:ilvl w:val="0"/>
           <w:numId w:val="1"/>
@@ -2029,7 +2336,7 @@
     </w:p>
     <w:p>
       <w:pPr>
-        <w:pStyle w:val="Paragrafoelenco"/>
+        <w:pStyle w:val="ListParagraph"/>
         <w:numPr>
           <w:ilvl w:val="0"/>
           <w:numId w:val="1"/>
@@ -2047,7 +2354,7 @@
     </w:p>
     <w:p>
       <w:pPr>
-        <w:pStyle w:val="Paragrafoelenco"/>
+        <w:pStyle w:val="ListParagraph"/>
         <w:numPr>
           <w:ilvl w:val="0"/>
           <w:numId w:val="1"/>
@@ -2092,7 +2399,7 @@
     </w:p>
     <w:p>
       <w:pPr>
-        <w:pStyle w:val="Paragrafoelenco"/>
+        <w:pStyle w:val="ListParagraph"/>
         <w:numPr>
           <w:ilvl w:val="0"/>
           <w:numId w:val="1"/>
@@ -2110,7 +2417,7 @@
     </w:p>
     <w:p>
       <w:pPr>
-        <w:pStyle w:val="Paragrafoelenco"/>
+        <w:pStyle w:val="ListParagraph"/>
         <w:numPr>
           <w:ilvl w:val="0"/>
           <w:numId w:val="1"/>
@@ -2142,7 +2449,7 @@
     </w:p>
     <w:p>
       <w:pPr>
-        <w:pStyle w:val="Paragrafoelenco"/>
+        <w:pStyle w:val="ListParagraph"/>
         <w:numPr>
           <w:ilvl w:val="0"/>
           <w:numId w:val="1"/>
@@ -2162,7 +2469,7 @@
     </w:p>
     <w:p>
       <w:pPr>
-        <w:pStyle w:val="Paragrafoelenco"/>
+        <w:pStyle w:val="ListParagraph"/>
         <w:numPr>
           <w:ilvl w:val="0"/>
           <w:numId w:val="1"/>
@@ -2182,7 +2489,7 @@
     </w:p>
     <w:p>
       <w:pPr>
-        <w:pStyle w:val="Paragrafoelenco"/>
+        <w:pStyle w:val="ListParagraph"/>
         <w:numPr>
           <w:ilvl w:val="0"/>
           <w:numId w:val="1"/>
@@ -2202,7 +2509,7 @@
     </w:p>
     <w:p>
       <w:pPr>
-        <w:pStyle w:val="Paragrafoelenco"/>
+        <w:pStyle w:val="ListParagraph"/>
         <w:numPr>
           <w:ilvl w:val="0"/>
           <w:numId w:val="1"/>
@@ -2238,7 +2545,7 @@
     </w:p>
     <w:p>
       <w:pPr>
-        <w:pStyle w:val="Paragrafoelenco"/>
+        <w:pStyle w:val="ListParagraph"/>
         <w:numPr>
           <w:ilvl w:val="0"/>
           <w:numId w:val="1"/>
@@ -2256,7 +2563,7 @@
     </w:p>
     <w:p>
       <w:pPr>
-        <w:pStyle w:val="Paragrafoelenco"/>
+        <w:pStyle w:val="ListParagraph"/>
         <w:numPr>
           <w:ilvl w:val="0"/>
           <w:numId w:val="1"/>
@@ -2285,7 +2592,7 @@
     </w:p>
     <w:p>
       <w:pPr>
-        <w:pStyle w:val="Paragrafoelenco"/>
+        <w:pStyle w:val="ListParagraph"/>
         <w:numPr>
           <w:ilvl w:val="0"/>
           <w:numId w:val="1"/>
@@ -2342,7 +2649,7 @@
     </w:p>
     <w:p>
       <w:pPr>
-        <w:pStyle w:val="Paragrafoelenco"/>
+        <w:pStyle w:val="ListParagraph"/>
         <w:numPr>
           <w:ilvl w:val="0"/>
           <w:numId w:val="1"/>
@@ -2368,7 +2675,7 @@
     </w:p>
     <w:p>
       <w:pPr>
-        <w:pStyle w:val="Paragrafoelenco"/>
+        <w:pStyle w:val="ListParagraph"/>
         <w:numPr>
           <w:ilvl w:val="0"/>
           <w:numId w:val="1"/>
@@ -2417,7 +2724,7 @@
     </w:p>
     <w:sectPr>
       <w:pgSz w:w="11906" w:h="16838"/>
-      <w:pgMar w:top="1440" w:right="1440" w:bottom="1440" w:left="1440" w:header="708" w:footer="708" w:gutter="0"/>
+      <w:pgMar w:top="720" w:right="720" w:bottom="720" w:left="720" w:header="708" w:footer="708" w:gutter="0"/>
       <w:cols w:space="708"/>
       <w:docGrid w:linePitch="360"/>
     </w:sectPr>
@@ -3238,19 +3545,20 @@
     <w:lsdException w:name="Unresolved Mention" w:semiHidden="1" w:unhideWhenUsed="1"/>
     <w:lsdException w:name="Smart Link" w:semiHidden="1" w:unhideWhenUsed="1"/>
   </w:latentStyles>
-  <w:style w:type="paragraph" w:default="1" w:styleId="Normale">
+  <w:style w:type="paragraph" w:default="1" w:styleId="Normal">
     <w:name w:val="Normal"/>
     <w:qFormat/>
     <w:rPr>
       <w:lang w:val="en-US"/>
     </w:rPr>
   </w:style>
-  <w:style w:type="character" w:default="1" w:styleId="Carpredefinitoparagrafo">
+  <w:style w:type="character" w:default="1" w:styleId="DefaultParagraphFont">
     <w:name w:val="Default Paragraph Font"/>
     <w:uiPriority w:val="1"/>
+    <w:semiHidden/>
     <w:unhideWhenUsed/>
   </w:style>
-  <w:style w:type="table" w:default="1" w:styleId="Tabellanormale">
+  <w:style w:type="table" w:default="1" w:styleId="TableNormal">
     <w:name w:val="Normal Table"/>
     <w:uiPriority w:val="99"/>
     <w:semiHidden/>
@@ -3265,15 +3573,15 @@
       </w:tblCellMar>
     </w:tblPr>
   </w:style>
-  <w:style w:type="numbering" w:default="1" w:styleId="Nessunelenco">
+  <w:style w:type="numbering" w:default="1" w:styleId="NoList">
     <w:name w:val="No List"/>
     <w:uiPriority w:val="99"/>
     <w:semiHidden/>
     <w:unhideWhenUsed/>
   </w:style>
-  <w:style w:type="paragraph" w:styleId="Paragrafoelenco">
+  <w:style w:type="paragraph" w:styleId="ListParagraph">
     <w:name w:val="List Paragraph"/>
-    <w:basedOn w:val="Normale"/>
+    <w:basedOn w:val="Normal"/>
     <w:uiPriority w:val="34"/>
     <w:qFormat/>
     <w:rsid w:val="00CF3B7E"/>

</xml_diff>

<commit_message>
updated report and renamed files
</commit_message>
<xml_diff>
--- a/Deliverables/report.docx
+++ b/Deliverables/report.docx
@@ -4,353 +4,420 @@
   <w:body>
     <w:p>
       <w:pPr>
-        <w:rPr>
-          <w:b/>
-          <w:bCs/>
-          <w:lang w:val="en-GB"/>
-        </w:rPr>
-      </w:pPr>
-      <w:r>
-        <w:rPr>
-          <w:b/>
-          <w:bCs/>
-          <w:lang w:val="en-GB"/>
-        </w:rPr>
-        <w:t>Development</w:t>
-      </w:r>
-      <w:r>
-        <w:rPr>
-          <w:b/>
-          <w:bCs/>
-          <w:lang w:val="en-GB"/>
-        </w:rPr>
-        <w:t>, fails</w:t>
-      </w:r>
-      <w:r>
-        <w:rPr>
-          <w:b/>
-          <w:bCs/>
-          <w:lang w:val="en-GB"/>
-        </w:rPr>
-        <w:t xml:space="preserve"> and </w:t>
-      </w:r>
-      <w:r>
-        <w:rPr>
-          <w:b/>
-          <w:bCs/>
-          <w:lang w:val="en-GB"/>
-        </w:rPr>
-        <w:t>teamwork</w:t>
-      </w:r>
-      <w:r>
-        <w:rPr>
-          <w:b/>
-          <w:bCs/>
-          <w:lang w:val="en-GB"/>
-        </w:rPr>
-        <w:t xml:space="preserve"> organization</w:t>
+        <w:spacing w:after="120"/>
+        <w:jc w:val="center"/>
+        <w:rPr>
+          <w:b/>
+          <w:bCs/>
+          <w:lang w:val="en-GB"/>
+        </w:rPr>
+      </w:pPr>
+      <w:r>
+        <w:rPr>
+          <w:b/>
+          <w:bCs/>
+          <w:lang w:val="en-GB"/>
+        </w:rPr>
+        <w:t>Artificial Neural Networks and Deep Learning, Competition 1</w:t>
       </w:r>
     </w:p>
     <w:p>
       <w:pPr>
-        <w:rPr>
-          <w:lang w:val="en-GB"/>
-        </w:rPr>
-      </w:pPr>
-      <w:r>
-        <w:rPr>
-          <w:lang w:val="en-GB"/>
-        </w:rPr>
-        <w:t xml:space="preserve">We decided to follow an </w:t>
-      </w:r>
-      <w:r>
-        <w:rPr>
-          <w:b/>
-          <w:bCs/>
-          <w:lang w:val="en-GB"/>
-        </w:rPr>
-        <w:t>incremental approach</w:t>
-      </w:r>
-      <w:r>
-        <w:rPr>
-          <w:lang w:val="en-GB"/>
-        </w:rPr>
-        <w:t>: start with simple models, increase their complexity to reach overfitting and then apply regularization techniques to improve the validation accuracy</w:t>
-      </w:r>
-      <w:r>
-        <w:rPr>
-          <w:lang w:val="en-GB"/>
-        </w:rPr>
-        <w:t xml:space="preserve">. Starting from handcrafted networks, we tried to maximize the training accuracy </w:t>
-      </w:r>
-      <w:proofErr w:type="gramStart"/>
-      <w:r>
-        <w:rPr>
-          <w:lang w:val="en-GB"/>
-        </w:rPr>
-        <w:t>in order to</w:t>
-      </w:r>
-      <w:proofErr w:type="gramEnd"/>
-      <w:r>
-        <w:rPr>
-          <w:lang w:val="en-GB"/>
-        </w:rPr>
-        <w:t xml:space="preserve"> understand the </w:t>
-      </w:r>
-      <w:r>
-        <w:rPr>
-          <w:lang w:val="en-GB"/>
-        </w:rPr>
-        <w:t>generalization</w:t>
-      </w:r>
-      <w:r>
-        <w:rPr>
-          <w:lang w:val="en-GB"/>
-        </w:rPr>
-        <w:t xml:space="preserve"> capabilities of our simple networks. The best result we achieved was around 84-85% validation accuracy over the local split</w:t>
-      </w:r>
-      <w:r>
-        <w:rPr>
-          <w:lang w:val="en-GB"/>
-        </w:rPr>
-        <w:t xml:space="preserve">, reaching overfitting of the training set. This seemed to be an </w:t>
-      </w:r>
-      <w:r>
-        <w:rPr>
-          <w:lang w:val="en-GB"/>
-        </w:rPr>
-        <w:t>upper bound</w:t>
-      </w:r>
-      <w:r>
-        <w:rPr>
-          <w:lang w:val="en-GB"/>
-        </w:rPr>
-        <w:t xml:space="preserve"> for every network we tried. </w:t>
+        <w:spacing w:after="120"/>
+        <w:jc w:val="center"/>
+        <w:rPr>
+          <w:b/>
+          <w:bCs/>
+          <w:lang w:val="it-IT"/>
+        </w:rPr>
+      </w:pPr>
+      <w:r>
+        <w:rPr>
+          <w:b/>
+          <w:bCs/>
+          <w:lang w:val="it-IT"/>
+        </w:rPr>
+        <w:t>Tommaso Capacci, Simone Giampà, Gabriele Ginestroni</w:t>
       </w:r>
     </w:p>
     <w:p>
       <w:pPr>
-        <w:rPr>
-          <w:lang w:val="en-GB"/>
-        </w:rPr>
-      </w:pPr>
-      <w:r>
-        <w:rPr>
-          <w:lang w:val="en-GB"/>
-        </w:rPr>
-        <w:t xml:space="preserve">After many trials, we decided to move to </w:t>
-      </w:r>
-      <w:r>
-        <w:rPr>
-          <w:b/>
-          <w:bCs/>
-          <w:lang w:val="en-GB"/>
-        </w:rPr>
-        <w:t>transfer learning</w:t>
-      </w:r>
-      <w:r>
-        <w:rPr>
-          <w:lang w:val="en-GB"/>
-        </w:rPr>
-        <w:t xml:space="preserve">. The first </w:t>
-      </w:r>
-      <w:proofErr w:type="spellStart"/>
-      <w:r>
-        <w:rPr>
-          <w:lang w:val="en-GB"/>
-        </w:rPr>
-        <w:t>supernets</w:t>
-      </w:r>
-      <w:proofErr w:type="spellEnd"/>
-      <w:r>
-        <w:rPr>
-          <w:lang w:val="en-GB"/>
-        </w:rPr>
-        <w:t xml:space="preserve"> we tried were InceptionV3 and </w:t>
-      </w:r>
-      <w:proofErr w:type="spellStart"/>
-      <w:r>
-        <w:rPr>
-          <w:lang w:val="en-GB"/>
-        </w:rPr>
-        <w:t>Xception</w:t>
-      </w:r>
-      <w:proofErr w:type="spellEnd"/>
-      <w:r>
-        <w:rPr>
-          <w:lang w:val="en-GB"/>
-        </w:rPr>
-        <w:t>. Surprisingly, we were getting the same result of our best handcrafted model. It was clear there were some problems</w:t>
-      </w:r>
-      <w:r>
-        <w:rPr>
-          <w:lang w:val="en-GB"/>
-        </w:rPr>
-        <w:t>:</w:t>
-      </w:r>
-      <w:r>
-        <w:rPr>
-          <w:lang w:val="en-GB"/>
-        </w:rPr>
-        <w:t xml:space="preserve"> </w:t>
-      </w:r>
-      <w:r>
-        <w:rPr>
-          <w:lang w:val="en-GB"/>
-        </w:rPr>
-        <w:t xml:space="preserve">after some attempts we realized that we were using the default ADAM learning rate which eventually worked well for the handcrafted model (since its weights were randomly initialized through initializers) but not for the </w:t>
-      </w:r>
-      <w:proofErr w:type="spellStart"/>
-      <w:r>
-        <w:rPr>
-          <w:lang w:val="en-GB"/>
-        </w:rPr>
-        <w:t>supernets</w:t>
-      </w:r>
-      <w:proofErr w:type="spellEnd"/>
-      <w:r>
-        <w:rPr>
-          <w:lang w:val="en-GB"/>
-        </w:rPr>
-        <w:t>, whose weights only needed to be fine-tuned with a lower learning rate.</w:t>
+        <w:spacing w:after="120"/>
+        <w:rPr>
+          <w:b/>
+          <w:bCs/>
+          <w:lang w:val="en-GB"/>
+        </w:rPr>
+      </w:pPr>
+      <w:r>
+        <w:rPr>
+          <w:b/>
+          <w:bCs/>
+          <w:lang w:val="en-GB"/>
+        </w:rPr>
+        <w:t>Development</w:t>
+      </w:r>
+      <w:r>
+        <w:rPr>
+          <w:b/>
+          <w:bCs/>
+          <w:lang w:val="en-GB"/>
+        </w:rPr>
+        <w:t>, fail</w:t>
+      </w:r>
+      <w:r>
+        <w:rPr>
+          <w:b/>
+          <w:bCs/>
+          <w:lang w:val="en-GB"/>
+        </w:rPr>
+        <w:t>ures,</w:t>
+      </w:r>
+      <w:r>
+        <w:rPr>
+          <w:b/>
+          <w:bCs/>
+          <w:lang w:val="en-GB"/>
+        </w:rPr>
+        <w:t xml:space="preserve"> and </w:t>
+      </w:r>
+      <w:r>
+        <w:rPr>
+          <w:b/>
+          <w:bCs/>
+          <w:lang w:val="en-GB"/>
+        </w:rPr>
+        <w:t>teamwork</w:t>
+      </w:r>
+      <w:r>
+        <w:rPr>
+          <w:b/>
+          <w:bCs/>
+          <w:lang w:val="en-GB"/>
+        </w:rPr>
+        <w:t xml:space="preserve"> organization</w:t>
       </w:r>
     </w:p>
     <w:p>
       <w:pPr>
-        <w:rPr>
-          <w:lang w:val="en-GB"/>
-        </w:rPr>
-      </w:pPr>
-      <w:r>
-        <w:rPr>
-          <w:lang w:val="en-GB"/>
-        </w:rPr>
-        <w:t xml:space="preserve">Moreover, </w:t>
-      </w:r>
-      <w:r>
-        <w:rPr>
-          <w:lang w:val="en-GB"/>
-        </w:rPr>
-        <w:t xml:space="preserve">all the trainings were performed over an </w:t>
-      </w:r>
-      <w:r>
-        <w:rPr>
-          <w:b/>
-          <w:bCs/>
-          <w:lang w:val="en-GB"/>
-        </w:rPr>
-        <w:t>offline augmented training set</w:t>
-      </w:r>
-      <w:r>
-        <w:rPr>
-          <w:lang w:val="en-GB"/>
-        </w:rPr>
-        <w:t xml:space="preserve"> of approximately </w:t>
-      </w:r>
-      <w:r>
-        <w:rPr>
-          <w:lang w:val="en-GB"/>
-        </w:rPr>
-        <w:t xml:space="preserve">12k images. It became obvious that our networks were not able to reach good generalization </w:t>
-      </w:r>
-      <w:r>
-        <w:rPr>
-          <w:lang w:val="en-GB"/>
-        </w:rPr>
-        <w:t xml:space="preserve">also </w:t>
-      </w:r>
-      <w:r>
-        <w:rPr>
-          <w:lang w:val="en-GB"/>
-        </w:rPr>
-        <w:t xml:space="preserve">because the augmented images were </w:t>
-      </w:r>
-      <w:proofErr w:type="gramStart"/>
-      <w:r>
-        <w:rPr>
-          <w:lang w:val="en-GB"/>
-        </w:rPr>
-        <w:t>exactly the same</w:t>
-      </w:r>
-      <w:proofErr w:type="gramEnd"/>
-      <w:r>
-        <w:rPr>
-          <w:lang w:val="en-GB"/>
-        </w:rPr>
-        <w:t xml:space="preserve"> at each new epoch.</w:t>
-      </w:r>
-      <w:r>
-        <w:rPr>
-          <w:lang w:val="en-GB"/>
-        </w:rPr>
-        <w:t xml:space="preserve"> So, once we moved to transfer learning with </w:t>
-      </w:r>
-      <w:r>
-        <w:rPr>
-          <w:b/>
-          <w:bCs/>
-          <w:lang w:val="en-GB"/>
-        </w:rPr>
-        <w:t>online augmentation</w:t>
-      </w:r>
-      <w:r>
-        <w:rPr>
-          <w:lang w:val="en-GB"/>
-        </w:rPr>
-        <w:t>, we finally got</w:t>
-      </w:r>
-      <w:r>
-        <w:rPr>
-          <w:lang w:val="en-GB"/>
-        </w:rPr>
-        <w:t xml:space="preserve">, </w:t>
-      </w:r>
-      <w:r>
-        <w:rPr>
-          <w:lang w:val="en-GB"/>
-        </w:rPr>
-        <w:t>with good consistency</w:t>
-      </w:r>
-      <w:r>
-        <w:rPr>
-          <w:lang w:val="en-GB"/>
-        </w:rPr>
-        <w:t xml:space="preserve">, 88-90% validation accuracy. From that moment on, our strategy </w:t>
-      </w:r>
-      <w:r>
-        <w:rPr>
-          <w:lang w:val="en-GB"/>
-        </w:rPr>
-        <w:t>has been</w:t>
-      </w:r>
-      <w:r>
-        <w:rPr>
-          <w:lang w:val="en-GB"/>
-        </w:rPr>
-        <w:t xml:space="preserve"> separately building models using different </w:t>
-      </w:r>
-      <w:proofErr w:type="spellStart"/>
-      <w:r>
-        <w:rPr>
-          <w:lang w:val="en-GB"/>
-        </w:rPr>
-        <w:t>supernets</w:t>
-      </w:r>
-      <w:proofErr w:type="spellEnd"/>
-      <w:r>
-        <w:rPr>
-          <w:lang w:val="en-GB"/>
-        </w:rPr>
-        <w:t xml:space="preserve"> and augmentation techniques. The development of each model consisted in the following steps:</w:t>
+        <w:spacing w:after="120"/>
+        <w:rPr>
+          <w:lang w:val="en-GB"/>
+        </w:rPr>
+      </w:pPr>
+      <w:r>
+        <w:rPr>
+          <w:lang w:val="en-GB"/>
+        </w:rPr>
+        <w:t xml:space="preserve">We decided to follow an </w:t>
+      </w:r>
+      <w:r>
+        <w:rPr>
+          <w:b/>
+          <w:bCs/>
+          <w:lang w:val="en-GB"/>
+        </w:rPr>
+        <w:t>incremental approach</w:t>
+      </w:r>
+      <w:r>
+        <w:rPr>
+          <w:lang w:val="en-GB"/>
+        </w:rPr>
+        <w:t>: start with simple models, increase their complexity to reach overfitting</w:t>
+      </w:r>
+      <w:r>
+        <w:rPr>
+          <w:lang w:val="en-GB"/>
+        </w:rPr>
+        <w:t>,</w:t>
+      </w:r>
+      <w:r>
+        <w:rPr>
+          <w:lang w:val="en-GB"/>
+        </w:rPr>
+        <w:t xml:space="preserve"> and then apply regularization techniques to improve the validation accuracy</w:t>
+      </w:r>
+      <w:r>
+        <w:rPr>
+          <w:lang w:val="en-GB"/>
+        </w:rPr>
+        <w:t xml:space="preserve">. Starting from handcrafted networks, we tried to maximize the training accuracy </w:t>
+      </w:r>
+      <w:r>
+        <w:rPr>
+          <w:lang w:val="en-GB"/>
+        </w:rPr>
+        <w:t>to</w:t>
+      </w:r>
+      <w:r>
+        <w:rPr>
+          <w:lang w:val="en-GB"/>
+        </w:rPr>
+        <w:t xml:space="preserve"> understand the </w:t>
+      </w:r>
+      <w:r>
+        <w:rPr>
+          <w:lang w:val="en-GB"/>
+        </w:rPr>
+        <w:t>generalization</w:t>
+      </w:r>
+      <w:r>
+        <w:rPr>
+          <w:lang w:val="en-GB"/>
+        </w:rPr>
+        <w:t xml:space="preserve"> capabilities of our simple networks. The best result we achieved was around 84-85% validation accuracy over the local split</w:t>
+      </w:r>
+      <w:r>
+        <w:rPr>
+          <w:lang w:val="en-GB"/>
+        </w:rPr>
+        <w:t xml:space="preserve">, reaching overfitting of the training set. This seemed to be an </w:t>
+      </w:r>
+      <w:r>
+        <w:rPr>
+          <w:lang w:val="en-GB"/>
+        </w:rPr>
+        <w:t>upper bound</w:t>
+      </w:r>
+      <w:r>
+        <w:rPr>
+          <w:lang w:val="en-GB"/>
+        </w:rPr>
+        <w:t xml:space="preserve"> for every network we tried. </w:t>
       </w:r>
     </w:p>
     <w:p>
       <w:pPr>
-        <w:pStyle w:val="Paragrafoelenco"/>
+        <w:spacing w:after="120"/>
+        <w:rPr>
+          <w:lang w:val="en-GB"/>
+        </w:rPr>
+      </w:pPr>
+      <w:r>
+        <w:rPr>
+          <w:lang w:val="en-GB"/>
+        </w:rPr>
+        <w:t xml:space="preserve">After many trials, we decided to move to </w:t>
+      </w:r>
+      <w:r>
+        <w:rPr>
+          <w:b/>
+          <w:bCs/>
+          <w:lang w:val="en-GB"/>
+        </w:rPr>
+        <w:t>transfer learning</w:t>
+      </w:r>
+      <w:r>
+        <w:rPr>
+          <w:lang w:val="en-GB"/>
+        </w:rPr>
+        <w:t xml:space="preserve">. The first supernets we tried were InceptionV3 and </w:t>
+      </w:r>
+      <w:proofErr w:type="spellStart"/>
+      <w:r>
+        <w:rPr>
+          <w:lang w:val="en-GB"/>
+        </w:rPr>
+        <w:t>Xception</w:t>
+      </w:r>
+      <w:proofErr w:type="spellEnd"/>
+      <w:r>
+        <w:rPr>
+          <w:lang w:val="en-GB"/>
+        </w:rPr>
+        <w:t xml:space="preserve">. Surprisingly, we were getting the same result </w:t>
+      </w:r>
+      <w:r>
+        <w:rPr>
+          <w:lang w:val="en-GB"/>
+        </w:rPr>
+        <w:t>as</w:t>
+      </w:r>
+      <w:r>
+        <w:rPr>
+          <w:lang w:val="en-GB"/>
+        </w:rPr>
+        <w:t xml:space="preserve"> our best</w:t>
+      </w:r>
+      <w:r>
+        <w:rPr>
+          <w:lang w:val="en-GB"/>
+        </w:rPr>
+        <w:t>-</w:t>
+      </w:r>
+      <w:r>
+        <w:rPr>
+          <w:lang w:val="en-GB"/>
+        </w:rPr>
+        <w:t>handcrafted model. It was clear there were some problems</w:t>
+      </w:r>
+      <w:r>
+        <w:rPr>
+          <w:lang w:val="en-GB"/>
+        </w:rPr>
+        <w:t>:</w:t>
+      </w:r>
+      <w:r>
+        <w:rPr>
+          <w:lang w:val="en-GB"/>
+        </w:rPr>
+        <w:t xml:space="preserve"> </w:t>
+      </w:r>
+      <w:r>
+        <w:rPr>
+          <w:lang w:val="en-GB"/>
+        </w:rPr>
+        <w:t>after some attempts</w:t>
+      </w:r>
+      <w:r>
+        <w:rPr>
+          <w:lang w:val="en-GB"/>
+        </w:rPr>
+        <w:t>,</w:t>
+      </w:r>
+      <w:r>
+        <w:rPr>
+          <w:lang w:val="en-GB"/>
+        </w:rPr>
+        <w:t xml:space="preserve"> we realized that we were using the default ADAM learning rate which eventually worked well for the handcrafted model (since its weights were randomly initialized through initializers) but not for the supernets, whose weights only needed to be fine-tuned with a lower learning rate.</w:t>
+      </w:r>
+    </w:p>
+    <w:p>
+      <w:pPr>
+        <w:spacing w:after="120"/>
+        <w:rPr>
+          <w:lang w:val="en-GB"/>
+        </w:rPr>
+      </w:pPr>
+      <w:r>
+        <w:rPr>
+          <w:lang w:val="en-GB"/>
+        </w:rPr>
+        <w:t xml:space="preserve">Moreover, </w:t>
+      </w:r>
+      <w:r>
+        <w:rPr>
+          <w:lang w:val="en-GB"/>
+        </w:rPr>
+        <w:t xml:space="preserve">all the trainings were performed over an </w:t>
+      </w:r>
+      <w:r>
+        <w:rPr>
+          <w:b/>
+          <w:bCs/>
+          <w:lang w:val="en-GB"/>
+        </w:rPr>
+        <w:t>offline augmented training set</w:t>
+      </w:r>
+      <w:r>
+        <w:rPr>
+          <w:lang w:val="en-GB"/>
+        </w:rPr>
+        <w:t xml:space="preserve"> of approximately </w:t>
+      </w:r>
+      <w:r>
+        <w:rPr>
+          <w:lang w:val="en-GB"/>
+        </w:rPr>
+        <w:t xml:space="preserve">12k images. It became obvious that our networks were not able to reach good generalization </w:t>
+      </w:r>
+      <w:r>
+        <w:rPr>
+          <w:lang w:val="en-GB"/>
+        </w:rPr>
+        <w:t xml:space="preserve">also </w:t>
+      </w:r>
+      <w:r>
+        <w:rPr>
+          <w:lang w:val="en-GB"/>
+        </w:rPr>
+        <w:t xml:space="preserve">because the augmented images were </w:t>
+      </w:r>
+      <w:proofErr w:type="gramStart"/>
+      <w:r>
+        <w:rPr>
+          <w:lang w:val="en-GB"/>
+        </w:rPr>
+        <w:t>exactly the same</w:t>
+      </w:r>
+      <w:proofErr w:type="gramEnd"/>
+      <w:r>
+        <w:rPr>
+          <w:lang w:val="en-GB"/>
+        </w:rPr>
+        <w:t xml:space="preserve"> at each new epoch.</w:t>
+      </w:r>
+      <w:r>
+        <w:rPr>
+          <w:lang w:val="en-GB"/>
+        </w:rPr>
+        <w:t xml:space="preserve"> So, once we moved to transfer learning with </w:t>
+      </w:r>
+      <w:r>
+        <w:rPr>
+          <w:b/>
+          <w:bCs/>
+          <w:lang w:val="en-GB"/>
+        </w:rPr>
+        <w:t>online augmentation</w:t>
+      </w:r>
+      <w:r>
+        <w:rPr>
+          <w:lang w:val="en-GB"/>
+        </w:rPr>
+        <w:t>, we finally got</w:t>
+      </w:r>
+      <w:r>
+        <w:rPr>
+          <w:lang w:val="en-GB"/>
+        </w:rPr>
+        <w:t xml:space="preserve">, </w:t>
+      </w:r>
+      <w:r>
+        <w:rPr>
+          <w:lang w:val="en-GB"/>
+        </w:rPr>
+        <w:t>with good consistency</w:t>
+      </w:r>
+      <w:r>
+        <w:rPr>
+          <w:lang w:val="en-GB"/>
+        </w:rPr>
+        <w:t xml:space="preserve">, 88-90% validation accuracy. From that moment on, our strategy </w:t>
+      </w:r>
+      <w:r>
+        <w:rPr>
+          <w:lang w:val="en-GB"/>
+        </w:rPr>
+        <w:t>has been</w:t>
+      </w:r>
+      <w:r>
+        <w:rPr>
+          <w:lang w:val="en-GB"/>
+        </w:rPr>
+        <w:t xml:space="preserve"> separately building models using different supernets and augmentation techniques. The development of each model consisted </w:t>
+      </w:r>
+      <w:r>
+        <w:rPr>
+          <w:lang w:val="en-GB"/>
+        </w:rPr>
+        <w:t>of</w:t>
+      </w:r>
+      <w:r>
+        <w:rPr>
+          <w:lang w:val="en-GB"/>
+        </w:rPr>
+        <w:t xml:space="preserve"> the following steps:</w:t>
+      </w:r>
+    </w:p>
+    <w:p>
+      <w:pPr>
+        <w:pStyle w:val="ListParagraph"/>
         <w:numPr>
           <w:ilvl w:val="0"/>
           <w:numId w:val="3"/>
         </w:numPr>
+        <w:spacing w:after="120"/>
         <w:rPr>
           <w:lang w:val="en-GB"/>
         </w:rPr>
@@ -371,21 +438,7 @@
         <w:rPr>
           <w:lang w:val="en-GB"/>
         </w:rPr>
-        <w:t xml:space="preserve">tune the entire </w:t>
-      </w:r>
-      <w:proofErr w:type="spellStart"/>
-      <w:r>
-        <w:rPr>
-          <w:lang w:val="en-GB"/>
-        </w:rPr>
-        <w:t>supernet</w:t>
-      </w:r>
-      <w:proofErr w:type="spellEnd"/>
-      <w:r>
-        <w:rPr>
-          <w:lang w:val="en-GB"/>
-        </w:rPr>
-        <w:t xml:space="preserve"> using a </w:t>
+        <w:t xml:space="preserve">tune the entire supernet using a </w:t>
       </w:r>
       <w:r>
         <w:rPr>
@@ -420,34 +473,21 @@
     </w:p>
     <w:p>
       <w:pPr>
-        <w:pStyle w:val="Paragrafoelenco"/>
+        <w:pStyle w:val="ListParagraph"/>
         <w:numPr>
           <w:ilvl w:val="0"/>
           <w:numId w:val="3"/>
         </w:numPr>
-        <w:rPr>
-          <w:lang w:val="en-GB"/>
-        </w:rPr>
-      </w:pPr>
-      <w:r>
-        <w:rPr>
-          <w:lang w:val="en-GB"/>
-        </w:rPr>
-        <w:t xml:space="preserve">Train a final classifier network that includes the </w:t>
-      </w:r>
-      <w:proofErr w:type="spellStart"/>
-      <w:r>
-        <w:rPr>
-          <w:lang w:val="en-GB"/>
-        </w:rPr>
-        <w:t>supernet</w:t>
-      </w:r>
-      <w:proofErr w:type="spellEnd"/>
-      <w:r>
-        <w:rPr>
-          <w:lang w:val="en-GB"/>
-        </w:rPr>
-        <w:t xml:space="preserve"> trained at the previous step and append some dense layers. To do so,</w:t>
+        <w:spacing w:after="120"/>
+        <w:rPr>
+          <w:lang w:val="en-GB"/>
+        </w:rPr>
+      </w:pPr>
+      <w:r>
+        <w:rPr>
+          <w:lang w:val="en-GB"/>
+        </w:rPr>
+        <w:t>Train a final classifier network that includes the supernet trained at the previous step and append some dense layers. To do so,</w:t>
       </w:r>
       <w:r>
         <w:rPr>
@@ -459,21 +499,7 @@
         <w:rPr>
           <w:lang w:val="en-GB"/>
         </w:rPr>
-        <w:t xml:space="preserve">we loaded the </w:t>
-      </w:r>
-      <w:proofErr w:type="spellStart"/>
-      <w:r>
-        <w:rPr>
-          <w:lang w:val="en-GB"/>
-        </w:rPr>
-        <w:t>supernet</w:t>
-      </w:r>
-      <w:proofErr w:type="spellEnd"/>
-      <w:r>
-        <w:rPr>
-          <w:lang w:val="en-GB"/>
-        </w:rPr>
-        <w:t xml:space="preserve"> weights trained at step 1 and fr</w:t>
+        <w:t>we loaded the supernet weights trained at step 1 and fr</w:t>
       </w:r>
       <w:r>
         <w:rPr>
@@ -502,29 +528,16 @@
     </w:p>
     <w:p>
       <w:pPr>
-        <w:rPr>
-          <w:lang w:val="en-GB"/>
-        </w:rPr>
-      </w:pPr>
-      <w:r>
-        <w:rPr>
-          <w:lang w:val="en-GB"/>
-        </w:rPr>
-        <w:t xml:space="preserve">Using this approach, we understood that the </w:t>
-      </w:r>
-      <w:proofErr w:type="spellStart"/>
-      <w:r>
-        <w:rPr>
-          <w:lang w:val="en-GB"/>
-        </w:rPr>
-        <w:t>supernets</w:t>
-      </w:r>
-      <w:proofErr w:type="spellEnd"/>
-      <w:r>
-        <w:rPr>
-          <w:lang w:val="en-GB"/>
-        </w:rPr>
-        <w:t xml:space="preserve"> are very good </w:t>
+        <w:spacing w:after="120"/>
+        <w:rPr>
+          <w:lang w:val="en-GB"/>
+        </w:rPr>
+      </w:pPr>
+      <w:r>
+        <w:rPr>
+          <w:lang w:val="en-GB"/>
+        </w:rPr>
+        <w:t xml:space="preserve">Using this approach, we understood that the supernets are very good </w:t>
       </w:r>
       <w:r>
         <w:rPr>
@@ -560,34 +573,33 @@
         <w:rPr>
           <w:lang w:val="en-GB"/>
         </w:rPr>
-        <w:t xml:space="preserve">trained </w:t>
-      </w:r>
-      <w:proofErr w:type="spellStart"/>
-      <w:r>
-        <w:rPr>
-          <w:lang w:val="en-GB"/>
-        </w:rPr>
-        <w:t>supernet</w:t>
-      </w:r>
-      <w:proofErr w:type="spellEnd"/>
-      <w:r>
-        <w:rPr>
-          <w:lang w:val="en-GB"/>
-        </w:rPr>
-        <w:t xml:space="preserve"> allowed us in most the cases to get an extra 2-3% over the validation data.</w:t>
+        <w:t>trained supernet allowed us in most cases to get an extra 2-3% over the validation data.</w:t>
       </w:r>
     </w:p>
     <w:p>
       <w:pPr>
-        <w:rPr>
-          <w:lang w:val="en-GB"/>
-        </w:rPr>
-      </w:pPr>
-      <w:r>
-        <w:rPr>
-          <w:lang w:val="en-GB"/>
-        </w:rPr>
-        <w:t xml:space="preserve">Once we got a satisfying amount of good performing models (tested on the </w:t>
+        <w:spacing w:after="120"/>
+        <w:rPr>
+          <w:lang w:val="en-GB"/>
+        </w:rPr>
+      </w:pPr>
+      <w:r>
+        <w:rPr>
+          <w:lang w:val="en-GB"/>
+        </w:rPr>
+        <w:t xml:space="preserve">Once we got a satisfying amount of </w:t>
+      </w:r>
+      <w:r>
+        <w:rPr>
+          <w:lang w:val="en-GB"/>
+        </w:rPr>
+        <w:t>well-</w:t>
+      </w:r>
+      <w:r>
+        <w:rPr>
+          <w:lang w:val="en-GB"/>
+        </w:rPr>
+        <w:t xml:space="preserve">performing models (tested on the </w:t>
       </w:r>
       <w:r>
         <w:rPr>
@@ -673,77 +685,81 @@
         <w:rPr>
           <w:lang w:val="en-GB"/>
         </w:rPr>
-        <w:t xml:space="preserve">of </w:t>
+        <w:t>of supernets</w:t>
+      </w:r>
+      <w:r>
+        <w:rPr>
+          <w:lang w:val="en-GB"/>
+        </w:rPr>
+        <w:t xml:space="preserve"> of </w:t>
+      </w:r>
+      <w:r>
+        <w:rPr>
+          <w:lang w:val="en-GB"/>
+        </w:rPr>
+        <w:t xml:space="preserve">the same type </w:t>
+      </w:r>
+      <w:r>
+        <w:rPr>
+          <w:lang w:val="en-GB"/>
+        </w:rPr>
+        <w:t>(to avoid giving too much “voting” power to a specific architecture)</w:t>
+      </w:r>
+      <w:r>
+        <w:rPr>
+          <w:lang w:val="en-GB"/>
+        </w:rPr>
+        <w:t>. The final</w:t>
+      </w:r>
+      <w:r>
+        <w:rPr>
+          <w:lang w:val="en-GB"/>
+        </w:rPr>
+        <w:t xml:space="preserve"> ensemble </w:t>
+      </w:r>
+      <w:r>
+        <w:rPr>
+          <w:lang w:val="en-GB"/>
+        </w:rPr>
+        <w:t>include</w:t>
+      </w:r>
+      <w:r>
+        <w:rPr>
+          <w:lang w:val="en-GB"/>
+        </w:rPr>
+        <w:t>s</w:t>
+      </w:r>
+      <w:r>
+        <w:rPr>
+          <w:lang w:val="en-GB"/>
+        </w:rPr>
+        <w:t xml:space="preserve"> 2 </w:t>
       </w:r>
       <w:proofErr w:type="spellStart"/>
       <w:r>
         <w:rPr>
           <w:lang w:val="en-GB"/>
         </w:rPr>
-        <w:t>supernets</w:t>
+        <w:t>Xception</w:t>
       </w:r>
       <w:proofErr w:type="spellEnd"/>
       <w:r>
         <w:rPr>
           <w:lang w:val="en-GB"/>
         </w:rPr>
-        <w:t xml:space="preserve"> of </w:t>
-      </w:r>
-      <w:r>
-        <w:rPr>
-          <w:lang w:val="en-GB"/>
-        </w:rPr>
-        <w:t xml:space="preserve">the same type </w:t>
-      </w:r>
-      <w:r>
-        <w:rPr>
-          <w:lang w:val="en-GB"/>
-        </w:rPr>
-        <w:t>(to avoid giving too much “voting” power to a specific architecture)</w:t>
-      </w:r>
-      <w:r>
-        <w:rPr>
-          <w:lang w:val="en-GB"/>
-        </w:rPr>
-        <w:t>. The final</w:t>
-      </w:r>
-      <w:r>
-        <w:rPr>
-          <w:lang w:val="en-GB"/>
-        </w:rPr>
-        <w:t xml:space="preserve"> ensemble </w:t>
-      </w:r>
-      <w:r>
-        <w:rPr>
-          <w:lang w:val="en-GB"/>
-        </w:rPr>
-        <w:t>include</w:t>
-      </w:r>
-      <w:r>
-        <w:rPr>
-          <w:lang w:val="en-GB"/>
-        </w:rPr>
-        <w:t>s</w:t>
-      </w:r>
-      <w:r>
-        <w:rPr>
-          <w:lang w:val="en-GB"/>
-        </w:rPr>
-        <w:t xml:space="preserve"> 2 </w:t>
-      </w:r>
-      <w:proofErr w:type="spellStart"/>
-      <w:r>
-        <w:rPr>
-          <w:lang w:val="en-GB"/>
-        </w:rPr>
-        <w:t>Xception</w:t>
-      </w:r>
-      <w:proofErr w:type="spellEnd"/>
-      <w:r>
-        <w:rPr>
-          <w:lang w:val="en-GB"/>
-        </w:rPr>
-        <w:t xml:space="preserve">, 2 EfficientNetB2 and </w:t>
+        <w:t>, 2 EfficientNetB2</w:t>
+      </w:r>
+      <w:r>
+        <w:rPr>
+          <w:lang w:val="en-GB"/>
+        </w:rPr>
+        <w:t>,</w:t>
+      </w:r>
+      <w:r>
+        <w:rPr>
+          <w:lang w:val="en-GB"/>
+        </w:rPr>
+        <w:t xml:space="preserve"> and </w:t>
       </w:r>
       <w:r>
         <w:rPr>
@@ -755,7 +771,19 @@
         <w:rPr>
           <w:lang w:val="en-GB"/>
         </w:rPr>
-        <w:t xml:space="preserve"> InceptionResNetV2 models and the prediction is performed by </w:t>
+        <w:t xml:space="preserve"> InceptionResNetV2 model</w:t>
+      </w:r>
+      <w:r>
+        <w:rPr>
+          <w:lang w:val="en-GB"/>
+        </w:rPr>
+        <w:t>,</w:t>
+      </w:r>
+      <w:r>
+        <w:rPr>
+          <w:lang w:val="en-GB"/>
+        </w:rPr>
+        <w:t xml:space="preserve"> and the prediction is performed by </w:t>
       </w:r>
       <w:r>
         <w:rPr>
@@ -796,6 +824,7 @@
     </w:p>
     <w:p>
       <w:pPr>
+        <w:spacing w:after="120"/>
         <w:rPr>
           <w:lang w:val="en-GB"/>
         </w:rPr>
@@ -809,34 +838,21 @@
     </w:p>
     <w:p>
       <w:pPr>
-        <w:pStyle w:val="Paragrafoelenco"/>
+        <w:pStyle w:val="ListParagraph"/>
         <w:numPr>
           <w:ilvl w:val="0"/>
           <w:numId w:val="4"/>
         </w:numPr>
-        <w:rPr>
-          <w:lang w:val="en-GB"/>
-        </w:rPr>
-      </w:pPr>
-      <w:r>
-        <w:rPr>
-          <w:lang w:val="en-GB"/>
-        </w:rPr>
-        <w:t xml:space="preserve">different </w:t>
-      </w:r>
-      <w:proofErr w:type="spellStart"/>
-      <w:r>
-        <w:rPr>
-          <w:lang w:val="en-GB"/>
-        </w:rPr>
-        <w:t>supernets</w:t>
-      </w:r>
-      <w:proofErr w:type="spellEnd"/>
-      <w:r>
-        <w:rPr>
-          <w:lang w:val="en-GB"/>
-        </w:rPr>
-        <w:t xml:space="preserve"> learn </w:t>
+        <w:spacing w:after="120"/>
+        <w:rPr>
+          <w:lang w:val="en-GB"/>
+        </w:rPr>
+      </w:pPr>
+      <w:r>
+        <w:rPr>
+          <w:lang w:val="en-GB"/>
+        </w:rPr>
+        <w:t xml:space="preserve">different supernets learn </w:t>
       </w:r>
       <w:r>
         <w:rPr>
@@ -849,11 +865,12 @@
     </w:p>
     <w:p>
       <w:pPr>
-        <w:pStyle w:val="Paragrafoelenco"/>
+        <w:pStyle w:val="ListParagraph"/>
         <w:numPr>
           <w:ilvl w:val="0"/>
           <w:numId w:val="4"/>
         </w:numPr>
+        <w:spacing w:after="120"/>
         <w:rPr>
           <w:lang w:val="en-GB"/>
         </w:rPr>
@@ -874,30 +891,17 @@
         <w:rPr>
           <w:lang w:val="en-GB"/>
         </w:rPr>
-        <w:t xml:space="preserve">ies helps in capturing </w:t>
-      </w:r>
-      <w:proofErr w:type="gramStart"/>
-      <w:r>
-        <w:rPr>
-          <w:lang w:val="en-GB"/>
-        </w:rPr>
-        <w:t>the most</w:t>
-      </w:r>
-      <w:proofErr w:type="gramEnd"/>
-      <w:r>
-        <w:rPr>
-          <w:lang w:val="en-GB"/>
-        </w:rPr>
-        <w:t xml:space="preserve"> of the variance</w:t>
+        <w:t>ies helps in capturing most of the variance</w:t>
       </w:r>
     </w:p>
     <w:p>
       <w:pPr>
-        <w:pStyle w:val="Paragrafoelenco"/>
+        <w:pStyle w:val="ListParagraph"/>
         <w:numPr>
           <w:ilvl w:val="0"/>
           <w:numId w:val="4"/>
         </w:numPr>
+        <w:spacing w:after="120"/>
         <w:rPr>
           <w:lang w:val="en-GB"/>
         </w:rPr>
@@ -908,15 +912,24 @@
         </w:rPr>
         <w:t xml:space="preserve">we independently trained models using different train-validation splits, </w:t>
       </w:r>
-      <w:r>
-        <w:rPr>
-          <w:lang w:val="en-GB"/>
-        </w:rPr>
-        <w:t>similarly to what happens in bootstrapping in the Bagging technique</w:t>
+      <w:proofErr w:type="gramStart"/>
+      <w:r>
+        <w:rPr>
+          <w:lang w:val="en-GB"/>
+        </w:rPr>
+        <w:t>similar to</w:t>
+      </w:r>
+      <w:proofErr w:type="gramEnd"/>
+      <w:r>
+        <w:rPr>
+          <w:lang w:val="en-GB"/>
+        </w:rPr>
+        <w:t xml:space="preserve"> what happens in bootstrapping in the Bagging technique</w:t>
       </w:r>
     </w:p>
     <w:p>
       <w:pPr>
+        <w:spacing w:after="120"/>
         <w:rPr>
           <w:b/>
           <w:bCs/>
@@ -934,15 +947,28 @@
     </w:p>
     <w:p>
       <w:pPr>
-        <w:rPr>
-          <w:lang w:val="en-GB"/>
-        </w:rPr>
-      </w:pPr>
-      <w:r>
-        <w:rPr>
-          <w:lang w:val="en-GB"/>
-        </w:rPr>
-        <w:t xml:space="preserve">For our models we decided not to use cross-validation </w:t>
+        <w:spacing w:after="120"/>
+        <w:rPr>
+          <w:lang w:val="en-GB"/>
+        </w:rPr>
+      </w:pPr>
+      <w:r>
+        <w:rPr>
+          <w:lang w:val="en-GB"/>
+        </w:rPr>
+        <w:t>For our models</w:t>
+      </w:r>
+      <w:r>
+        <w:rPr>
+          <w:lang w:val="en-GB"/>
+        </w:rPr>
+        <w:t>,</w:t>
+      </w:r>
+      <w:r>
+        <w:rPr>
+          <w:lang w:val="en-GB"/>
+        </w:rPr>
+        <w:t xml:space="preserve"> we decided not to use cross-validation </w:t>
       </w:r>
       <w:r>
         <w:rPr>
@@ -972,11 +998,24 @@
         <w:rPr>
           <w:lang w:val="en-GB"/>
         </w:rPr>
-        <w:t xml:space="preserve"> because training would have taken too much time. To overcome this, we used our test accuracy of the “development phase” of the challenge to select our best performing models.</w:t>
+        <w:t xml:space="preserve"> because training would have taken too much time. To overcome this, we used our test accuracy of the “development phase” of the challenge to select our best</w:t>
+      </w:r>
+      <w:r>
+        <w:rPr>
+          <w:lang w:val="en-GB"/>
+        </w:rPr>
+        <w:t>-</w:t>
+      </w:r>
+      <w:r>
+        <w:rPr>
+          <w:lang w:val="en-GB"/>
+        </w:rPr>
+        <w:t>performing models.</w:t>
       </w:r>
     </w:p>
     <w:p>
       <w:pPr>
+        <w:spacing w:after="120"/>
         <w:rPr>
           <w:b/>
           <w:bCs/>
@@ -994,6 +1033,7 @@
     </w:p>
     <w:p>
       <w:pPr>
+        <w:spacing w:after="120"/>
         <w:rPr>
           <w:lang w:val="en-GB"/>
         </w:rPr>
@@ -1040,20 +1080,20 @@
         <w:rPr>
           <w:lang w:val="en-GB"/>
         </w:rPr>
-        <w:t xml:space="preserve">s (2x Tesla T4 provided by the cloud server). The parallel execution showed faster execution because the batch size is split between the two GPUs, which eventually unify the calculations and apply gradient descent to compute the new weights. </w:t>
-      </w:r>
-      <w:r>
-        <w:rPr>
-          <w:lang w:val="en-GB"/>
-        </w:rPr>
-        <w:t xml:space="preserve">For our </w:t>
+        <w:t xml:space="preserve">s (2x Tesla T4 provided by the cloud server). The parallel execution showed faster execution because the batch size is split between the two </w:t>
       </w:r>
       <w:r>
         <w:rPr>
           <w:lang w:val="en-GB"/>
         </w:rPr>
         <w:lastRenderedPageBreak/>
-        <w:t>models, 32</w:t>
+        <w:t xml:space="preserve">GPUs, which eventually unify the calculations and apply gradient descent to compute the new weights. </w:t>
+      </w:r>
+      <w:r>
+        <w:rPr>
+          <w:lang w:val="en-GB"/>
+        </w:rPr>
+        <w:t>For our models, 32</w:t>
       </w:r>
       <w:r>
         <w:rPr>
@@ -1097,7 +1137,7 @@
         <w:rPr>
           <w:lang w:val="en-GB"/>
         </w:rPr>
-        <w:t xml:space="preserve">ixed precision calculations are theoretically useful for limiting the overfitting and work as a regularization mechanism for the </w:t>
+        <w:t xml:space="preserve">ixed precision calculations are theoretically useful for limiting overfitting and work as a regularization mechanism for </w:t>
       </w:r>
       <w:r>
         <w:rPr>
@@ -1126,6 +1166,7 @@
     </w:p>
     <w:p>
       <w:pPr>
+        <w:spacing w:after="120"/>
         <w:rPr>
           <w:b/>
           <w:bCs/>
@@ -1159,29 +1200,16 @@
     </w:p>
     <w:p>
       <w:pPr>
-        <w:rPr>
-          <w:lang w:val="en-GB"/>
-        </w:rPr>
-      </w:pPr>
-      <w:r>
-        <w:rPr>
-          <w:lang w:val="en-GB"/>
-        </w:rPr>
-        <w:t xml:space="preserve">The images are pre-processed according to the function needed by the specific </w:t>
-      </w:r>
-      <w:proofErr w:type="spellStart"/>
-      <w:r>
-        <w:rPr>
-          <w:lang w:val="en-GB"/>
-        </w:rPr>
-        <w:t>supernet</w:t>
-      </w:r>
-      <w:proofErr w:type="spellEnd"/>
-      <w:r>
-        <w:rPr>
-          <w:lang w:val="en-GB"/>
-        </w:rPr>
-        <w:t xml:space="preserve">. We also </w:t>
+        <w:spacing w:after="120"/>
+        <w:rPr>
+          <w:lang w:val="en-GB"/>
+        </w:rPr>
+      </w:pPr>
+      <w:r>
+        <w:rPr>
+          <w:lang w:val="en-GB"/>
+        </w:rPr>
+        <w:t xml:space="preserve">The images are pre-processed according to the function needed by the specific supernet. We also </w:t>
       </w:r>
       <w:r>
         <w:rPr>
@@ -1238,7 +1266,23 @@
           <w:iCs/>
           <w:lang w:val="en-GB"/>
         </w:rPr>
-        <w:t>non augmented</w:t>
+        <w:t>non</w:t>
+      </w:r>
+      <w:r>
+        <w:rPr>
+          <w:i/>
+          <w:iCs/>
+          <w:lang w:val="en-GB"/>
+        </w:rPr>
+        <w:t>-</w:t>
+      </w:r>
+      <w:r>
+        <w:rPr>
+          <w:i/>
+          <w:iCs/>
+          <w:lang w:val="en-GB"/>
+        </w:rPr>
+        <w:t>augmented</w:t>
       </w:r>
       <w:r>
         <w:rPr>
@@ -1256,7 +1300,19 @@
         <w:rPr>
           <w:lang w:val="en-GB"/>
         </w:rPr>
-        <w:t xml:space="preserve">, learnt by fitting the image </w:t>
+        <w:t>, learn</w:t>
+      </w:r>
+      <w:r>
+        <w:rPr>
+          <w:lang w:val="en-GB"/>
+        </w:rPr>
+        <w:t>ed</w:t>
+      </w:r>
+      <w:r>
+        <w:rPr>
+          <w:lang w:val="en-GB"/>
+        </w:rPr>
+        <w:t xml:space="preserve"> by fitting the image </w:t>
       </w:r>
       <w:r>
         <w:rPr>
@@ -1286,27 +1342,37 @@
         <w:rPr>
           <w:lang w:val="en-GB"/>
         </w:rPr>
-        <w:t xml:space="preserve">It didn’t show any improvements with respect to the non-standardized inputs, and this was part of the reason we didn’t eventually stick to the </w:t>
-      </w:r>
-      <w:proofErr w:type="gramStart"/>
-      <w:r>
-        <w:rPr>
-          <w:lang w:val="en-GB"/>
-        </w:rPr>
-        <w:t>images</w:t>
-      </w:r>
-      <w:proofErr w:type="gramEnd"/>
-      <w:r>
-        <w:rPr>
-          <w:lang w:val="en-GB"/>
-        </w:rPr>
-        <w:t xml:space="preserve"> standardization. </w:t>
-      </w:r>
-      <w:r>
-        <w:rPr>
-          <w:lang w:val="en-GB"/>
-        </w:rPr>
-        <w:t xml:space="preserve">We suspect this being caused by the fact that the online augmentation changes the mean and standard deviation of the online generated training samples, thus offline computed parameters are no </w:t>
+        <w:t xml:space="preserve">It didn’t show any improvements with respect to the non-standardized inputs, and this was part of the reason we didn’t eventually stick to the image standardization. </w:t>
+      </w:r>
+      <w:r>
+        <w:rPr>
+          <w:lang w:val="en-GB"/>
+        </w:rPr>
+        <w:t xml:space="preserve">We suspect this </w:t>
+      </w:r>
+      <w:r>
+        <w:rPr>
+          <w:lang w:val="en-GB"/>
+        </w:rPr>
+        <w:t>is</w:t>
+      </w:r>
+      <w:r>
+        <w:rPr>
+          <w:lang w:val="en-GB"/>
+        </w:rPr>
+        <w:t xml:space="preserve"> caused by the fact that the online augmentation changes the mean and standard deviation of the online</w:t>
+      </w:r>
+      <w:r>
+        <w:rPr>
+          <w:lang w:val="en-GB"/>
+        </w:rPr>
+        <w:t>-</w:t>
+      </w:r>
+      <w:r>
+        <w:rPr>
+          <w:lang w:val="en-GB"/>
+        </w:rPr>
+        <w:t xml:space="preserve">generated training samples, thus offline computed parameters are no </w:t>
       </w:r>
       <w:r>
         <w:rPr>
@@ -1360,21 +1426,7 @@
         <w:rPr>
           <w:lang w:val="en-GB"/>
         </w:rPr>
-        <w:t xml:space="preserve"> those two properties, in addition to the specific </w:t>
-      </w:r>
-      <w:proofErr w:type="spellStart"/>
-      <w:r>
-        <w:rPr>
-          <w:lang w:val="en-GB"/>
-        </w:rPr>
-        <w:t>supernet</w:t>
-      </w:r>
-      <w:proofErr w:type="spellEnd"/>
-      <w:r>
-        <w:rPr>
-          <w:lang w:val="en-GB"/>
-        </w:rPr>
-        <w:t xml:space="preserve"> </w:t>
+        <w:t xml:space="preserve"> those two properties, in addition to the specific supernet </w:t>
       </w:r>
       <w:r>
         <w:rPr>
@@ -1463,15 +1515,28 @@
     </w:p>
     <w:p>
       <w:pPr>
-        <w:rPr>
-          <w:lang w:val="en-GB"/>
-        </w:rPr>
-      </w:pPr>
-      <w:r>
-        <w:rPr>
-          <w:lang w:val="en-GB"/>
-        </w:rPr>
-        <w:t xml:space="preserve">Another technique that turned out be very useful has been the </w:t>
+        <w:spacing w:after="120"/>
+        <w:rPr>
+          <w:lang w:val="en-GB"/>
+        </w:rPr>
+      </w:pPr>
+      <w:r>
+        <w:rPr>
+          <w:lang w:val="en-GB"/>
+        </w:rPr>
+        <w:t xml:space="preserve">Another technique that turned out </w:t>
+      </w:r>
+      <w:r>
+        <w:rPr>
+          <w:lang w:val="en-GB"/>
+        </w:rPr>
+        <w:t xml:space="preserve">to </w:t>
+      </w:r>
+      <w:r>
+        <w:rPr>
+          <w:lang w:val="en-GB"/>
+        </w:rPr>
+        <w:t xml:space="preserve">be very useful has been the </w:t>
       </w:r>
       <w:r>
         <w:rPr>
@@ -1496,32 +1561,74 @@
     </w:p>
     <w:p>
       <w:pPr>
-        <w:rPr>
-          <w:b/>
-          <w:bCs/>
-          <w:lang w:val="en-GB"/>
-        </w:rPr>
-      </w:pPr>
-      <w:r>
-        <w:rPr>
-          <w:b/>
-          <w:bCs/>
-          <w:lang w:val="en-GB"/>
-        </w:rPr>
-        <w:t>Augmentation and minority classes handling</w:t>
+        <w:spacing w:after="120"/>
+        <w:rPr>
+          <w:b/>
+          <w:bCs/>
+          <w:lang w:val="en-GB"/>
+        </w:rPr>
+      </w:pPr>
+      <w:r>
+        <w:rPr>
+          <w:b/>
+          <w:bCs/>
+          <w:lang w:val="en-GB"/>
+        </w:rPr>
+        <w:t xml:space="preserve">Augmentation and </w:t>
+      </w:r>
+      <w:r>
+        <w:rPr>
+          <w:b/>
+          <w:bCs/>
+          <w:lang w:val="en-GB"/>
+        </w:rPr>
+        <w:t>imbalanced</w:t>
+      </w:r>
+      <w:r>
+        <w:rPr>
+          <w:b/>
+          <w:bCs/>
+          <w:lang w:val="en-GB"/>
+        </w:rPr>
+        <w:t xml:space="preserve"> classes handling</w:t>
       </w:r>
     </w:p>
     <w:p>
       <w:pPr>
-        <w:rPr>
-          <w:lang w:val="en-GB"/>
-        </w:rPr>
-      </w:pPr>
-      <w:r>
-        <w:rPr>
-          <w:lang w:val="en-GB"/>
-        </w:rPr>
-        <w:t>To visualize the effects of augmentation we created an additional notebook which allowed us to plot some examples of the augmented images. In this way we were able to understand which were plausible intervals</w:t>
+        <w:spacing w:after="120"/>
+        <w:rPr>
+          <w:lang w:val="en-GB"/>
+        </w:rPr>
+      </w:pPr>
+      <w:r>
+        <w:rPr>
+          <w:lang w:val="en-GB"/>
+        </w:rPr>
+        <w:t xml:space="preserve">To visualize the effects of augmentation we created an additional notebook </w:t>
+      </w:r>
+      <w:r>
+        <w:rPr>
+          <w:lang w:val="en-GB"/>
+        </w:rPr>
+        <w:t>that</w:t>
+      </w:r>
+      <w:r>
+        <w:rPr>
+          <w:lang w:val="en-GB"/>
+        </w:rPr>
+        <w:t xml:space="preserve"> allowed us to plot some examples of the augmented images. In this way</w:t>
+      </w:r>
+      <w:r>
+        <w:rPr>
+          <w:lang w:val="en-GB"/>
+        </w:rPr>
+        <w:t>,</w:t>
+      </w:r>
+      <w:r>
+        <w:rPr>
+          <w:lang w:val="en-GB"/>
+        </w:rPr>
+        <w:t xml:space="preserve"> we were able to understand which were plausible intervals</w:t>
       </w:r>
       <w:r>
         <w:rPr>
@@ -1532,6 +1639,7 @@
     </w:p>
     <w:p>
       <w:pPr>
+        <w:spacing w:after="120"/>
         <w:rPr>
           <w:lang w:val="en-GB"/>
         </w:rPr>
@@ -1579,7 +1687,7 @@
                         <w:txbxContent>
                           <w:p>
                             <w:pPr>
-                              <w:pStyle w:val="Didascalia"/>
+                              <w:pStyle w:val="Caption"/>
                               <w:rPr>
                                 <w:noProof/>
                                 <w:lang w:val="en-GB"/>
@@ -1614,7 +1722,7 @@
                   <w:txbxContent>
                     <w:p>
                       <w:pPr>
-                        <w:pStyle w:val="Didascalia"/>
+                        <w:pStyle w:val="Caption"/>
                         <w:rPr>
                           <w:noProof/>
                           <w:lang w:val="en-GB"/>
@@ -1675,7 +1783,7 @@
                         <w:txbxContent>
                           <w:p>
                             <w:pPr>
-                              <w:pStyle w:val="Didascalia"/>
+                              <w:pStyle w:val="Caption"/>
                               <w:rPr>
                                 <w:noProof/>
                                 <w:lang w:val="en-GB"/>
@@ -1730,7 +1838,7 @@
                   <w:txbxContent>
                     <w:p>
                       <w:pPr>
-                        <w:pStyle w:val="Didascalia"/>
+                        <w:pStyle w:val="Caption"/>
                         <w:rPr>
                           <w:noProof/>
                           <w:lang w:val="en-GB"/>
@@ -1934,7 +2042,19 @@
         <w:rPr>
           <w:lang w:val="en-GB"/>
         </w:rPr>
-        <w:t xml:space="preserve"> models we</w:t>
+        <w:t xml:space="preserve"> models</w:t>
+      </w:r>
+      <w:r>
+        <w:rPr>
+          <w:lang w:val="en-GB"/>
+        </w:rPr>
+        <w:t>,</w:t>
+      </w:r>
+      <w:r>
+        <w:rPr>
+          <w:lang w:val="en-GB"/>
+        </w:rPr>
+        <w:t xml:space="preserve"> we</w:t>
       </w:r>
       <w:r>
         <w:rPr>
@@ -2040,7 +2160,19 @@
         <w:rPr>
           <w:lang w:val="en-GB"/>
         </w:rPr>
-        <w:t>Note that the 80-20% train split has been performed prior to this step, as we wanted the validation to be a real representation of the original dataset distribution. For the same reason, we decided to build the validation split in a stratified way.</w:t>
+        <w:t xml:space="preserve">Note that the 80-20% train split has been performed </w:t>
+      </w:r>
+      <w:r>
+        <w:rPr>
+          <w:lang w:val="en-GB"/>
+        </w:rPr>
+        <w:t>before</w:t>
+      </w:r>
+      <w:r>
+        <w:rPr>
+          <w:lang w:val="en-GB"/>
+        </w:rPr>
+        <w:t xml:space="preserve"> this step, as we wanted the validation to be a real representation of the original dataset distribution. For the same reason, we decided to build the validation split in a stratified way.</w:t>
       </w:r>
       <w:r>
         <w:rPr>
@@ -2093,6 +2225,7 @@
     </w:p>
     <w:p>
       <w:pPr>
+        <w:spacing w:after="120"/>
         <w:rPr>
           <w:b/>
           <w:bCs/>
@@ -2111,6 +2244,7 @@
     </w:p>
     <w:p>
       <w:pPr>
+        <w:spacing w:after="120"/>
         <w:rPr>
           <w:lang w:val="en-GB"/>
         </w:rPr>
@@ -2133,7 +2267,19 @@
         <w:rPr>
           <w:lang w:val="en-GB"/>
         </w:rPr>
-        <w:t xml:space="preserve"> layers (and its variation gaussian dropout), L2 regularization in the loss function, global </w:t>
+        <w:t xml:space="preserve"> layers (and </w:t>
+      </w:r>
+      <w:r>
+        <w:rPr>
+          <w:lang w:val="en-GB"/>
+        </w:rPr>
+        <w:t>their</w:t>
+      </w:r>
+      <w:r>
+        <w:rPr>
+          <w:lang w:val="en-GB"/>
+        </w:rPr>
+        <w:t xml:space="preserve"> variation gaussian dropout), L2 regularization in the loss function, global </w:t>
       </w:r>
       <w:proofErr w:type="gramStart"/>
       <w:r>
@@ -2171,7 +2317,7 @@
         <w:rPr>
           <w:lang w:val="en-GB"/>
         </w:rPr>
-        <w:t xml:space="preserve">, which showed significant improvements in the validation accuracy, while preventing too </w:t>
+        <w:t xml:space="preserve">, which showed significant improvements in the validation accuracy while preventing too </w:t>
       </w:r>
       <w:r>
         <w:rPr>
@@ -2221,7 +2367,7 @@
         <w:rPr>
           <w:lang w:val="en-GB"/>
         </w:rPr>
-        <w:t xml:space="preserve">did not improved the learning using the default lambda parameter. However, it seemed to reduce the overfitting using a lambda in the range (0.001;0.01). This was also true for the dropout, which appeared to be beneficial with </w:t>
+        <w:t xml:space="preserve">did not improve the learning using the default lambda parameter. However, it seemed to reduce the overfitting using a lambda in the range (0.001;0.01). This was also true for the dropout, which appeared to be beneficial with </w:t>
       </w:r>
       <w:r>
         <w:rPr>
@@ -2270,13 +2416,13 @@
     </w:p>
     <w:p>
       <w:pPr>
-        <w:rPr>
-          <w:b/>
-          <w:bCs/>
-          <w:lang w:val="en-GB"/>
-        </w:rPr>
-      </w:pPr>
-      <w:proofErr w:type="spellStart"/>
+        <w:spacing w:after="120"/>
+        <w:rPr>
+          <w:b/>
+          <w:bCs/>
+          <w:lang w:val="en-GB"/>
+        </w:rPr>
+      </w:pPr>
       <w:r>
         <w:rPr>
           <w:b/>
@@ -2285,10 +2431,10 @@
         </w:rPr>
         <w:t>Supernets</w:t>
       </w:r>
-      <w:proofErr w:type="spellEnd"/>
     </w:p>
     <w:p>
       <w:pPr>
+        <w:spacing w:after="120"/>
         <w:rPr>
           <w:lang w:val="en-GB"/>
         </w:rPr>
@@ -2344,6 +2490,12 @@
           <w:lang w:val="en-GB"/>
         </w:rPr>
         <w:t>EfficientNetB5</w:t>
+      </w:r>
+      <w:r>
+        <w:rPr>
+          <w:lang w:val="en-GB"/>
+        </w:rPr>
+        <w:t>,</w:t>
       </w:r>
       <w:r>
         <w:rPr>
@@ -2372,6 +2524,7 @@
     </w:p>
     <w:p>
       <w:pPr>
+        <w:spacing w:after="120"/>
         <w:rPr>
           <w:b/>
           <w:bCs/>
@@ -2389,6 +2542,7 @@
     </w:p>
     <w:p>
       <w:pPr>
+        <w:spacing w:after="120"/>
         <w:rPr>
           <w:lang w:val="en-GB"/>
         </w:rPr>
@@ -2415,16 +2569,20 @@
         <w:rPr>
           <w:lang w:val="en-GB"/>
         </w:rPr>
-        <w:t xml:space="preserve"> fine-tuning the pretrained </w:t>
-      </w:r>
-      <w:proofErr w:type="spellStart"/>
-      <w:r>
-        <w:rPr>
-          <w:lang w:val="en-GB"/>
-        </w:rPr>
-        <w:t>supernets</w:t>
-      </w:r>
-      <w:proofErr w:type="spellEnd"/>
+        <w:t xml:space="preserve"> fine-tuning the pre</w:t>
+      </w:r>
+      <w:r>
+        <w:rPr>
+          <w:lang w:val="en-GB"/>
+        </w:rPr>
+        <w:t>-</w:t>
+      </w:r>
+      <w:r>
+        <w:rPr>
+          <w:lang w:val="en-GB"/>
+        </w:rPr>
+        <w:t>trained supernets</w:t>
+      </w:r>
       <w:r>
         <w:rPr>
           <w:lang w:val="en-GB"/>
@@ -2435,7 +2593,19 @@
         <w:rPr>
           <w:lang w:val="en-GB"/>
         </w:rPr>
-        <w:t xml:space="preserve">Indeed, it caused a very fast overfitting of the training, but ending up with a very low validation accuracy. </w:t>
+        <w:t>Indeed, it caused a very fast overfitting of the training but end</w:t>
+      </w:r>
+      <w:r>
+        <w:rPr>
+          <w:lang w:val="en-GB"/>
+        </w:rPr>
+        <w:t>ed</w:t>
+      </w:r>
+      <w:r>
+        <w:rPr>
+          <w:lang w:val="en-GB"/>
+        </w:rPr>
+        <w:t xml:space="preserve"> up with a very low validation accuracy. </w:t>
       </w:r>
       <w:r>
         <w:rPr>
@@ -2459,27 +2629,25 @@
         <w:rPr>
           <w:lang w:val="en-GB"/>
         </w:rPr>
-        <w:t xml:space="preserve">is very low, to achieve as many improvements as possible. The exponential decay technique proved to be successful in the training of the </w:t>
-      </w:r>
-      <w:proofErr w:type="spellStart"/>
-      <w:r>
-        <w:rPr>
-          <w:lang w:val="en-GB"/>
-        </w:rPr>
-        <w:t>supernets</w:t>
-      </w:r>
-      <w:proofErr w:type="spellEnd"/>
-      <w:r>
-        <w:rPr>
-          <w:lang w:val="en-GB"/>
-        </w:rPr>
-        <w:t xml:space="preserve"> and especially for the fine-tuning, where more precise control of the learning rate is needed to maximize the validation accuracy.</w:t>
-      </w:r>
-      <w:r>
-        <w:rPr>
-          <w:lang w:val="en-GB"/>
-        </w:rPr>
-        <w:t xml:space="preserve"> Another technique used for adjusting the learning rate manually consists in the following steps: </w:t>
+        <w:t>is very low, to achieve as many improvements as possible. The exponential decay technique proved to be successful in the training of the supernets and especially for the fine-tuning, where more precise control of the learning rate is needed to maximize the validation accuracy.</w:t>
+      </w:r>
+      <w:r>
+        <w:rPr>
+          <w:lang w:val="en-GB"/>
+        </w:rPr>
+        <w:t xml:space="preserve"> Another technique used for adjusting the learning rate manually consists </w:t>
+      </w:r>
+      <w:r>
+        <w:rPr>
+          <w:lang w:val="en-GB"/>
+        </w:rPr>
+        <w:t>of</w:t>
+      </w:r>
+      <w:r>
+        <w:rPr>
+          <w:lang w:val="en-GB"/>
+        </w:rPr>
+        <w:t xml:space="preserve"> the following steps: </w:t>
       </w:r>
       <w:r>
         <w:rPr>
@@ -2538,6 +2706,7 @@
     </w:p>
     <w:p>
       <w:pPr>
+        <w:spacing w:after="120"/>
         <w:rPr>
           <w:lang w:val="en-GB"/>
         </w:rPr>
@@ -2625,6 +2794,7 @@
     </w:p>
     <w:p>
       <w:pPr>
+        <w:spacing w:after="120"/>
         <w:jc w:val="center"/>
         <w:rPr>
           <w:b/>
@@ -2643,6 +2813,7 @@
     </w:p>
     <w:p>
       <w:pPr>
+        <w:spacing w:after="120"/>
         <w:rPr>
           <w:b/>
           <w:bCs/>
@@ -2660,6 +2831,7 @@
     </w:p>
     <w:p>
       <w:pPr>
+        <w:spacing w:after="120"/>
         <w:rPr>
           <w:lang w:val="en-GB"/>
         </w:rPr>
@@ -2730,7 +2902,19 @@
         <w:rPr>
           <w:lang w:val="en-GB"/>
         </w:rPr>
-        <w:t xml:space="preserve"> implementation turned out to be quite handy since it allows to train end-to-end the SVM classifier together with the whole network. </w:t>
+        <w:t xml:space="preserve"> implementation turned out to be quite handy since it allows to train end-to-end </w:t>
+      </w:r>
+      <w:r>
+        <w:rPr>
+          <w:lang w:val="en-GB"/>
+        </w:rPr>
+        <w:t xml:space="preserve">of </w:t>
+      </w:r>
+      <w:r>
+        <w:rPr>
+          <w:lang w:val="en-GB"/>
+        </w:rPr>
+        <w:t xml:space="preserve">the SVM classifier together with the whole network. </w:t>
       </w:r>
       <w:r>
         <w:rPr>
@@ -2777,6 +2961,7 @@
     </w:p>
     <w:p>
       <w:pPr>
+        <w:spacing w:after="120"/>
         <w:rPr>
           <w:b/>
           <w:bCs/>
@@ -2804,6 +2989,7 @@
     </w:p>
     <w:p>
       <w:pPr>
+        <w:spacing w:after="120"/>
         <w:rPr>
           <w:lang w:val="en-GB"/>
         </w:rPr>
@@ -2911,6 +3097,7 @@
     </w:p>
     <w:p>
       <w:pPr>
+        <w:spacing w:after="120"/>
         <w:rPr>
           <w:b/>
           <w:bCs/>
@@ -2938,6 +3125,7 @@
     </w:p>
     <w:p>
       <w:pPr>
+        <w:spacing w:after="120"/>
         <w:rPr>
           <w:lang w:val="en-GB"/>
         </w:rPr>
@@ -3020,17 +3208,17 @@
       </w:r>
       <w:r>
         <w:rPr>
-          <w:lang w:val="en-GB"/>
-        </w:rPr>
-        <w:t xml:space="preserve"> and dense </w:t>
-      </w:r>
-      <w:r>
-        <w:rPr>
           <w:i/>
           <w:iCs/>
           <w:lang w:val="en-GB"/>
         </w:rPr>
-        <w:t>units</w:t>
+        <w:t>,</w:t>
+      </w:r>
+      <w:r>
+        <w:rPr>
+          <w:lang w:val="en-GB"/>
+        </w:rPr>
+        <w:t xml:space="preserve"> and dense </w:t>
       </w:r>
       <w:r>
         <w:rPr>
@@ -3038,6 +3226,14 @@
           <w:iCs/>
           <w:lang w:val="en-GB"/>
         </w:rPr>
+        <w:t>units</w:t>
+      </w:r>
+      <w:r>
+        <w:rPr>
+          <w:i/>
+          <w:iCs/>
+          <w:lang w:val="en-GB"/>
+        </w:rPr>
         <w:t xml:space="preserve"> </w:t>
       </w:r>
       <w:r>
@@ -3062,7 +3258,31 @@
         <w:rPr>
           <w:lang w:val="en-GB"/>
         </w:rPr>
-        <w:t xml:space="preserve"> However, due to time constraints, we limited to implement it without fully testing it. The partial results we got seemed to be reasonable and were used as inspiration for our final models.</w:t>
+        <w:t xml:space="preserve"> However, due to time constraints, we </w:t>
+      </w:r>
+      <w:r>
+        <w:rPr>
+          <w:lang w:val="en-GB"/>
+        </w:rPr>
+        <w:t>just</w:t>
+      </w:r>
+      <w:r>
+        <w:rPr>
+          <w:lang w:val="en-GB"/>
+        </w:rPr>
+        <w:t xml:space="preserve"> implement</w:t>
+      </w:r>
+      <w:r>
+        <w:rPr>
+          <w:lang w:val="en-GB"/>
+        </w:rPr>
+        <w:t>ed</w:t>
+      </w:r>
+      <w:r>
+        <w:rPr>
+          <w:lang w:val="en-GB"/>
+        </w:rPr>
+        <w:t xml:space="preserve"> it without fully testing it. The partial results we got seemed to be reasonable and were used as inspiration for our final models.</w:t>
       </w:r>
     </w:p>
     <w:sectPr>
@@ -3888,20 +4108,20 @@
     <w:lsdException w:name="Unresolved Mention" w:semiHidden="1" w:unhideWhenUsed="1"/>
     <w:lsdException w:name="Smart Link" w:semiHidden="1" w:unhideWhenUsed="1"/>
   </w:latentStyles>
-  <w:style w:type="paragraph" w:default="1" w:styleId="Normale">
+  <w:style w:type="paragraph" w:default="1" w:styleId="Normal">
     <w:name w:val="Normal"/>
     <w:qFormat/>
     <w:rPr>
       <w:lang w:val="en-US"/>
     </w:rPr>
   </w:style>
-  <w:style w:type="character" w:default="1" w:styleId="Carpredefinitoparagrafo">
+  <w:style w:type="character" w:default="1" w:styleId="DefaultParagraphFont">
     <w:name w:val="Default Paragraph Font"/>
     <w:uiPriority w:val="1"/>
     <w:semiHidden/>
     <w:unhideWhenUsed/>
   </w:style>
-  <w:style w:type="table" w:default="1" w:styleId="Tabellanormale">
+  <w:style w:type="table" w:default="1" w:styleId="TableNormal">
     <w:name w:val="Normal Table"/>
     <w:uiPriority w:val="99"/>
     <w:semiHidden/>
@@ -3916,15 +4136,15 @@
       </w:tblCellMar>
     </w:tblPr>
   </w:style>
-  <w:style w:type="numbering" w:default="1" w:styleId="Nessunelenco">
+  <w:style w:type="numbering" w:default="1" w:styleId="NoList">
     <w:name w:val="No List"/>
     <w:uiPriority w:val="99"/>
     <w:semiHidden/>
     <w:unhideWhenUsed/>
   </w:style>
-  <w:style w:type="paragraph" w:styleId="Paragrafoelenco">
+  <w:style w:type="paragraph" w:styleId="ListParagraph">
     <w:name w:val="List Paragraph"/>
-    <w:basedOn w:val="Normale"/>
+    <w:basedOn w:val="Normal"/>
     <w:uiPriority w:val="34"/>
     <w:qFormat/>
     <w:rsid w:val="00CF3B7E"/>
@@ -3933,10 +4153,10 @@
       <w:contextualSpacing/>
     </w:pPr>
   </w:style>
-  <w:style w:type="paragraph" w:styleId="Didascalia">
+  <w:style w:type="paragraph" w:styleId="Caption">
     <w:name w:val="caption"/>
-    <w:basedOn w:val="Normale"/>
-    <w:next w:val="Normale"/>
+    <w:basedOn w:val="Normal"/>
+    <w:next w:val="Normal"/>
     <w:uiPriority w:val="35"/>
     <w:unhideWhenUsed/>
     <w:qFormat/>

</xml_diff>